<commit_message>
Updated Progress Report + Python Code
Ruel John's portion of the progress report, also included the python code used to incorporate between the RPI sensors and Firebase.
</commit_message>
<xml_diff>
--- a/Documentation/Lumi Progress Report - Week 5.docx
+++ b/Documentation/Lumi Progress Report - Week 5.docx
@@ -1,6 +1,6 @@
 
 <file path=word/document.xml><?xml version="1.0" encoding="utf-8"?>
-<w:document xmlns:wpc="http://schemas.microsoft.com/office/word/2010/wordprocessingCanvas" xmlns:mc="http://schemas.openxmlformats.org/markup-compatibility/2006" xmlns:o="urn:schemas-microsoft-com:office:office" xmlns:r="http://schemas.openxmlformats.org/officeDocument/2006/relationships" xmlns:m="http://schemas.openxmlformats.org/officeDocument/2006/math" xmlns:v="urn:schemas-microsoft-com:vml" xmlns:wp14="http://schemas.microsoft.com/office/word/2010/wordprocessingDrawing" xmlns:wp="http://schemas.openxmlformats.org/drawingml/2006/wordprocessingDrawing" xmlns:w10="urn:schemas-microsoft-com:office:word" xmlns:w="http://schemas.openxmlformats.org/wordprocessingml/2006/main" xmlns:w14="http://schemas.microsoft.com/office/word/2010/wordml" xmlns:wpg="http://schemas.microsoft.com/office/word/2010/wordprocessingGroup" xmlns:wpi="http://schemas.microsoft.com/office/word/2010/wordprocessingInk" xmlns:wne="http://schemas.microsoft.com/office/word/2006/wordml" xmlns:wps="http://schemas.microsoft.com/office/word/2010/wordprocessingShape" mc:Ignorable="w14 wp14">
+<w:document xmlns:wpc="http://schemas.microsoft.com/office/word/2010/wordprocessingCanvas" xmlns:cx="http://schemas.microsoft.com/office/drawing/2014/chartex" xmlns:cx1="http://schemas.microsoft.com/office/drawing/2015/9/8/chartex" xmlns:cx2="http://schemas.microsoft.com/office/drawing/2015/10/21/chartex" xmlns:cx3="http://schemas.microsoft.com/office/drawing/2016/5/9/chartex" xmlns:cx4="http://schemas.microsoft.com/office/drawing/2016/5/10/chartex" xmlns:cx5="http://schemas.microsoft.com/office/drawing/2016/5/11/chartex" xmlns:cx6="http://schemas.microsoft.com/office/drawing/2016/5/12/chartex" xmlns:cx7="http://schemas.microsoft.com/office/drawing/2016/5/13/chartex" xmlns:cx8="http://schemas.microsoft.com/office/drawing/2016/5/14/chartex" xmlns:mc="http://schemas.openxmlformats.org/markup-compatibility/2006" xmlns:aink="http://schemas.microsoft.com/office/drawing/2016/ink" xmlns:am3d="http://schemas.microsoft.com/office/drawing/2017/model3d" xmlns:o="urn:schemas-microsoft-com:office:office" xmlns:r="http://schemas.openxmlformats.org/officeDocument/2006/relationships" xmlns:m="http://schemas.openxmlformats.org/officeDocument/2006/math" xmlns:v="urn:schemas-microsoft-com:vml" xmlns:wp14="http://schemas.microsoft.com/office/word/2010/wordprocessingDrawing" xmlns:wp="http://schemas.openxmlformats.org/drawingml/2006/wordprocessingDrawing" xmlns:w10="urn:schemas-microsoft-com:office:word" xmlns:w="http://schemas.openxmlformats.org/wordprocessingml/2006/main" xmlns:w14="http://schemas.microsoft.com/office/word/2010/wordml" xmlns:w15="http://schemas.microsoft.com/office/word/2012/wordml" xmlns:w16cid="http://schemas.microsoft.com/office/word/2016/wordml/cid" xmlns:w16se="http://schemas.microsoft.com/office/word/2015/wordml/symex" xmlns:wpg="http://schemas.microsoft.com/office/word/2010/wordprocessingGroup" xmlns:wpi="http://schemas.microsoft.com/office/word/2010/wordprocessingInk" xmlns:wne="http://schemas.microsoft.com/office/word/2006/wordml" xmlns:wps="http://schemas.microsoft.com/office/word/2010/wordprocessingShape" mc:Ignorable="w14 w15 w16se w16cid wp14">
   <w:body>
     <w:p>
       <w:pPr>
@@ -147,7 +147,7 @@
       <w:pPr>
         <w:pStyle w:val="NoSpacing"/>
       </w:pPr>
-      <w:hyperlink r:id="rId7" w:history="1">
+      <w:hyperlink r:id="rId6" w:history="1">
         <w:r>
           <w:rPr>
             <w:rStyle w:val="Hyperlink"/>
@@ -176,7 +176,7 @@
       <w:pPr>
         <w:pStyle w:val="NoSpacing"/>
       </w:pPr>
-      <w:hyperlink r:id="rId8" w:history="1">
+      <w:hyperlink r:id="rId7" w:history="1">
         <w:r>
           <w:rPr>
             <w:rStyle w:val="Hyperlink"/>
@@ -210,7 +210,7 @@
       <w:pPr>
         <w:pStyle w:val="NoSpacing"/>
       </w:pPr>
-      <w:hyperlink r:id="rId9" w:history="1">
+      <w:hyperlink r:id="rId8" w:history="1">
         <w:r>
           <w:rPr>
             <w:rStyle w:val="Hyperlink"/>
@@ -422,7 +422,13 @@
         <w:pStyle w:val="NoSpacing"/>
       </w:pPr>
       <w:r>
-        <w:t xml:space="preserve">The python code that is run on the Raspberry Pi is to control the activity of the sensors that are being used. The code can is used to change the RGB values on the </w:t>
+        <w:t>The python code that run</w:t>
+      </w:r>
+      <w:r>
+        <w:t>s</w:t>
+      </w:r>
+      <w:r>
+        <w:t xml:space="preserve"> on the Raspberry Pi is to control the activity of the sensors that are being used. The code is used to change the RGB values on the </w:t>
       </w:r>
       <w:proofErr w:type="spellStart"/>
       <w:r>
@@ -438,7 +444,13 @@
       </w:r>
       <w:proofErr w:type="spellEnd"/>
       <w:r>
-        <w:t xml:space="preserve"> also implements the sound sensor and that sensor will trigger the </w:t>
+        <w:t xml:space="preserve"> also implements the sound sensor </w:t>
+      </w:r>
+      <w:r>
+        <w:t>that</w:t>
+      </w:r>
+      <w:r>
+        <w:t xml:space="preserve"> will trigger the </w:t>
       </w:r>
       <w:proofErr w:type="spellStart"/>
       <w:r>
@@ -449,7 +461,21 @@
         <w:t xml:space="preserve"> ring and light up according to the RGB values set.</w:t>
       </w:r>
       <w:r>
-        <w:t xml:space="preserve"> The way that that hardware works with the python code created is that the program takes both of the sensors together and has an output of the </w:t>
+        <w:t xml:space="preserve"> The way that t</w:t>
+      </w:r>
+      <w:r>
+        <w:t xml:space="preserve">he </w:t>
+      </w:r>
+      <w:r>
+        <w:t xml:space="preserve">hardware works with the python code created is that the program takes </w:t>
+      </w:r>
+      <w:proofErr w:type="gramStart"/>
+      <w:r>
+        <w:t>both of the sensors</w:t>
+      </w:r>
+      <w:proofErr w:type="gramEnd"/>
+      <w:r>
+        <w:t xml:space="preserve"> together and has an output of the </w:t>
       </w:r>
       <w:proofErr w:type="spellStart"/>
       <w:r>
@@ -487,6 +513,297 @@
       <w:proofErr w:type="spellEnd"/>
       <w:r>
         <w:t xml:space="preserve"> ring sensor and the sound sensor to be incorporated into one shell.</w:t>
+      </w:r>
+    </w:p>
+    <w:p>
+      <w:pPr>
+        <w:pStyle w:val="NoSpacing"/>
+      </w:pPr>
+    </w:p>
+    <w:p>
+      <w:pPr>
+        <w:pStyle w:val="NoSpacing"/>
+        <w:rPr>
+          <w:b/>
+        </w:rPr>
+      </w:pPr>
+      <w:r>
+        <w:rPr>
+          <w:b/>
+        </w:rPr>
+        <w:t>Google Firebase Database</w:t>
+      </w:r>
+    </w:p>
+    <w:p>
+      <w:pPr>
+        <w:pStyle w:val="NoSpacing"/>
+      </w:pPr>
+    </w:p>
+    <w:p>
+      <w:pPr>
+        <w:pStyle w:val="NoSpacing"/>
+      </w:pPr>
+      <w:r>
+        <w:t xml:space="preserve">The real-time database will be evaluated through </w:t>
+      </w:r>
+      <w:r>
+        <w:t xml:space="preserve">three separate </w:t>
+      </w:r>
+      <w:r>
+        <w:t>python code</w:t>
+      </w:r>
+      <w:r>
+        <w:t>s</w:t>
+      </w:r>
+      <w:r>
+        <w:t xml:space="preserve">. </w:t>
+      </w:r>
+      <w:r>
+        <w:t>These actions were achieved through installing and implementing python-firebase 1.2 which allowed Ruel John access to a library of firebase methods.</w:t>
+      </w:r>
+      <w:r>
+        <w:t xml:space="preserve"> </w:t>
+      </w:r>
+      <w:r>
+        <w:t xml:space="preserve">The python code provided </w:t>
+      </w:r>
+      <w:r>
+        <w:t xml:space="preserve">will </w:t>
+      </w:r>
+      <w:r>
+        <w:t>record the RGB color coding</w:t>
+      </w:r>
+      <w:r>
+        <w:t>, a timestam</w:t>
+      </w:r>
+      <w:r>
+        <w:t>p</w:t>
+      </w:r>
+      <w:r>
+        <w:t>,</w:t>
+      </w:r>
+      <w:r>
+        <w:t xml:space="preserve"> </w:t>
+      </w:r>
+      <w:r>
+        <w:t>and/</w:t>
+      </w:r>
+      <w:r>
+        <w:t>or a</w:t>
+      </w:r>
+      <w:r>
+        <w:t xml:space="preserve"> brightness value</w:t>
+      </w:r>
+      <w:r>
+        <w:t xml:space="preserve">. The progress completed by Ruel John as of week 6 concludes </w:t>
+      </w:r>
+      <w:r>
+        <w:t xml:space="preserve">to </w:t>
+      </w:r>
+      <w:r>
+        <w:t xml:space="preserve">developing </w:t>
+      </w:r>
+      <w:r>
+        <w:t>a working python code that posts a timestamp every time sound is detected. As for the RGB color values,</w:t>
+      </w:r>
+      <w:r>
+        <w:t xml:space="preserve"> the database will automatically record the value of the light when idle. When triggering the sound test, the RGB value will temporarily </w:t>
+      </w:r>
+      <w:r>
+        <w:t xml:space="preserve">change </w:t>
+      </w:r>
+      <w:r>
+        <w:t>while the sensor is still active</w:t>
+      </w:r>
+      <w:r>
+        <w:t>, meaning the value on the database will shortly update until it is back in idle form</w:t>
+      </w:r>
+      <w:r>
+        <w:t>.</w:t>
+      </w:r>
+      <w:r>
+        <w:t xml:space="preserve"> </w:t>
+      </w:r>
+      <w:r>
+        <w:t>As for the light (photocell sensor), there has been no progress done yet.</w:t>
+      </w:r>
+    </w:p>
+    <w:p>
+      <w:pPr>
+        <w:pStyle w:val="NoSpacing"/>
+      </w:pPr>
+    </w:p>
+    <w:p>
+      <w:pPr>
+        <w:pStyle w:val="NoSpacing"/>
+      </w:pPr>
+    </w:p>
+    <w:p>
+      <w:pPr>
+        <w:pStyle w:val="NoSpacing"/>
+      </w:pPr>
+    </w:p>
+    <w:p>
+      <w:pPr>
+        <w:pStyle w:val="NoSpacing"/>
+      </w:pPr>
+    </w:p>
+    <w:p>
+      <w:pPr>
+        <w:pStyle w:val="NoSpacing"/>
+        <w:rPr>
+          <w:b/>
+        </w:rPr>
+      </w:pPr>
+      <w:r>
+        <w:rPr>
+          <w:b/>
+          <w:sz w:val="40"/>
+        </w:rPr>
+        <w:t>Project Obstacles &amp; Difficulties</w:t>
+      </w:r>
+    </w:p>
+    <w:p>
+      <w:pPr>
+        <w:pStyle w:val="NoSpacing"/>
+      </w:pPr>
+    </w:p>
+    <w:p>
+      <w:pPr>
+        <w:pStyle w:val="NoSpacing"/>
+        <w:rPr>
+          <w:b/>
+        </w:rPr>
+      </w:pPr>
+      <w:r>
+        <w:rPr>
+          <w:b/>
+        </w:rPr>
+        <w:t>Lumi 3D Shell</w:t>
+      </w:r>
+    </w:p>
+    <w:p>
+      <w:pPr>
+        <w:pStyle w:val="NoSpacing"/>
+      </w:pPr>
+    </w:p>
+    <w:p>
+      <w:pPr>
+        <w:pStyle w:val="NoSpacing"/>
+      </w:pPr>
+      <w:r>
+        <w:t xml:space="preserve">The softworks shell provided by our collaborator David Neumann has been found to be too small to house our Raspberry Pi 3. The current progress on this aspect of the hardware is to enlarge the shell in a 3D software designing platform. We expect it to be 200-250% larger than the original. The difficulty lies with learning the platform </w:t>
+      </w:r>
+      <w:proofErr w:type="gramStart"/>
+      <w:r>
+        <w:t>in order to</w:t>
+      </w:r>
+      <w:proofErr w:type="gramEnd"/>
+      <w:r>
+        <w:t xml:space="preserve"> successfully complete this task with minimal to no design flaws during 3D printing.</w:t>
+      </w:r>
+    </w:p>
+    <w:p>
+      <w:pPr>
+        <w:pStyle w:val="NoSpacing"/>
+      </w:pPr>
+    </w:p>
+    <w:p>
+      <w:pPr>
+        <w:pStyle w:val="NoSpacing"/>
+        <w:rPr>
+          <w:b/>
+        </w:rPr>
+      </w:pPr>
+      <w:proofErr w:type="spellStart"/>
+      <w:r>
+        <w:rPr>
+          <w:b/>
+        </w:rPr>
+        <w:t>Lumi</w:t>
+      </w:r>
+      <w:proofErr w:type="spellEnd"/>
+      <w:r>
+        <w:rPr>
+          <w:b/>
+        </w:rPr>
+        <w:t xml:space="preserve"> Python Code </w:t>
+      </w:r>
+    </w:p>
+    <w:p>
+      <w:pPr>
+        <w:pStyle w:val="NoSpacing"/>
+        <w:rPr>
+          <w:b/>
+        </w:rPr>
+      </w:pPr>
+    </w:p>
+    <w:p>
+      <w:pPr>
+        <w:pStyle w:val="NoSpacing"/>
+      </w:pPr>
+      <w:proofErr w:type="spellStart"/>
+      <w:r>
+        <w:rPr>
+          <w:b/>
+        </w:rPr>
+        <w:t>NeoPixel</w:t>
+      </w:r>
+      <w:proofErr w:type="spellEnd"/>
+      <w:r>
+        <w:rPr>
+          <w:b/>
+        </w:rPr>
+        <w:t xml:space="preserve"> Ring RGB</w:t>
+      </w:r>
+      <w:r>
+        <w:rPr>
+          <w:b/>
+        </w:rPr>
+        <w:t xml:space="preserve"> -</w:t>
+      </w:r>
+      <w:r>
+        <w:t xml:space="preserve"> </w:t>
+      </w:r>
+      <w:r>
+        <w:t xml:space="preserve">The python code </w:t>
+      </w:r>
+      <w:r>
+        <w:t>developed requires more thorough coding as it roughly performs what it is supposed to be doing. During the time when the sound sensor is activated, the RGB lighting is to light up all 12 LED as red at the same. In this case, the light only triggers one LED every half a second which doesn’t give enough time to fully display a whole red LED.</w:t>
+      </w:r>
+      <w:r>
+        <w:t xml:space="preserve"> As for the photocell sensor, there is still some work that needs to </w:t>
+      </w:r>
+      <w:r>
+        <w:t>be done</w:t>
+      </w:r>
+      <w:r>
+        <w:t xml:space="preserve"> with detecting a value of the room’s brightness level.</w:t>
+      </w:r>
+      <w:r>
+        <w:t xml:space="preserve"> Once accomplished, that value can be stored into the database.</w:t>
+      </w:r>
+      <w:r>
+        <w:t xml:space="preserve"> </w:t>
+      </w:r>
+    </w:p>
+    <w:p>
+      <w:pPr>
+        <w:pStyle w:val="NoSpacing"/>
+      </w:pPr>
+    </w:p>
+    <w:p>
+      <w:pPr>
+        <w:pStyle w:val="NoSpacing"/>
+      </w:pPr>
+      <w:r>
+        <w:rPr>
+          <w:b/>
+        </w:rPr>
+        <w:t>Sound Sensor</w:t>
+      </w:r>
+      <w:r>
+        <w:t xml:space="preserve"> – The python code developed for the sound sensor triggers sounds very clearly. However, during the test run for detecting sounds, it would trigger the if statement more than once, creating more instances of data records than expected. In this case, Ruel has set the firebase to PATCH records only, meaning it will record an instance of data and will remain the same until the python code is being run again.</w:t>
       </w:r>
       <w:bookmarkStart w:id="0" w:name="_GoBack"/>
       <w:bookmarkEnd w:id="0"/>
@@ -499,33 +816,6 @@
     <w:p>
       <w:pPr>
         <w:pStyle w:val="NoSpacing"/>
-        <w:rPr>
-          <w:b/>
-        </w:rPr>
-      </w:pPr>
-      <w:r>
-        <w:rPr>
-          <w:b/>
-        </w:rPr>
-        <w:t>Google Firebase Database</w:t>
-      </w:r>
-    </w:p>
-    <w:p>
-      <w:pPr>
-        <w:pStyle w:val="NoSpacing"/>
-      </w:pPr>
-    </w:p>
-    <w:p>
-      <w:pPr>
-        <w:pStyle w:val="NoSpacing"/>
-      </w:pPr>
-      <w:r>
-        <w:t>//RJ type stuff here</w:t>
-      </w:r>
-    </w:p>
-    <w:p>
-      <w:pPr>
-        <w:pStyle w:val="NoSpacing"/>
       </w:pPr>
     </w:p>
     <w:p>
@@ -545,95 +835,6 @@
           <w:b/>
           <w:sz w:val="40"/>
         </w:rPr>
-        <w:t>Project Obstacles &amp; Difficulties</w:t>
-      </w:r>
-    </w:p>
-    <w:p>
-      <w:pPr>
-        <w:pStyle w:val="NoSpacing"/>
-      </w:pPr>
-    </w:p>
-    <w:p>
-      <w:pPr>
-        <w:pStyle w:val="NoSpacing"/>
-        <w:rPr>
-          <w:b/>
-        </w:rPr>
-      </w:pPr>
-      <w:r>
-        <w:rPr>
-          <w:b/>
-        </w:rPr>
-        <w:t>Lumi 3D Shell</w:t>
-      </w:r>
-    </w:p>
-    <w:p>
-      <w:pPr>
-        <w:pStyle w:val="NoSpacing"/>
-      </w:pPr>
-    </w:p>
-    <w:p>
-      <w:pPr>
-        <w:pStyle w:val="NoSpacing"/>
-      </w:pPr>
-      <w:r>
-        <w:t xml:space="preserve">The softworks shell provided by our collaborator David Neumann has been found to be too small to house our Raspberry Pi 3. The current progress on this aspect of the hardware is to enlarge the shell in a 3D software designing platform. We expect it to be 200-250% larger than the original. The difficulty lies </w:t>
-      </w:r>
-      <w:r>
-        <w:lastRenderedPageBreak/>
-        <w:t>with learning the platform in order to successfully complete this task with minimal to no design flaws during 3D printing.</w:t>
-      </w:r>
-    </w:p>
-    <w:p>
-      <w:pPr>
-        <w:pStyle w:val="NoSpacing"/>
-      </w:pPr>
-    </w:p>
-    <w:p>
-      <w:pPr>
-        <w:pStyle w:val="NoSpacing"/>
-      </w:pPr>
-      <w:r>
-        <w:t>//talk about your difficulties here</w:t>
-      </w:r>
-    </w:p>
-    <w:p>
-      <w:pPr>
-        <w:pStyle w:val="NoSpacing"/>
-      </w:pPr>
-    </w:p>
-    <w:p>
-      <w:pPr>
-        <w:pStyle w:val="NoSpacing"/>
-      </w:pPr>
-    </w:p>
-    <w:p>
-      <w:pPr>
-        <w:pStyle w:val="NoSpacing"/>
-      </w:pPr>
-    </w:p>
-    <w:p>
-      <w:pPr>
-        <w:pStyle w:val="NoSpacing"/>
-      </w:pPr>
-    </w:p>
-    <w:p>
-      <w:pPr>
-        <w:pStyle w:val="NoSpacing"/>
-      </w:pPr>
-    </w:p>
-    <w:p>
-      <w:pPr>
-        <w:pStyle w:val="NoSpacing"/>
-        <w:rPr>
-          <w:b/>
-        </w:rPr>
-      </w:pPr>
-      <w:r>
-        <w:rPr>
-          <w:b/>
-          <w:sz w:val="40"/>
-        </w:rPr>
         <w:t>Project Financials</w:t>
       </w:r>
     </w:p>
@@ -647,11 +848,11 @@
         <w:pStyle w:val="NoSpacing"/>
       </w:pPr>
       <w:r>
-        <w:t xml:space="preserve">No real </w:t>
+        <w:t xml:space="preserve">No real changes </w:t>
       </w:r>
       <w:proofErr w:type="gramStart"/>
       <w:r>
-        <w:t>changes has</w:t>
+        <w:t>has</w:t>
       </w:r>
       <w:proofErr w:type="gramEnd"/>
       <w:r>
@@ -662,7 +863,7 @@
       </w:r>
     </w:p>
     <w:sectPr>
-      <w:headerReference w:type="default" r:id="rId10"/>
+      <w:headerReference w:type="default" r:id="rId9"/>
       <w:pgSz w:w="12240" w:h="15840"/>
       <w:pgMar w:top="1440" w:right="1440" w:bottom="1440" w:left="1440" w:header="720" w:footer="720" w:gutter="0"/>
       <w:cols w:space="720"/>
@@ -673,7 +874,7 @@
 </file>
 
 <file path=word/endnotes.xml><?xml version="1.0" encoding="utf-8"?>
-<w:endnotes xmlns:wpc="http://schemas.microsoft.com/office/word/2010/wordprocessingCanvas" xmlns:mc="http://schemas.openxmlformats.org/markup-compatibility/2006" xmlns:o="urn:schemas-microsoft-com:office:office" xmlns:r="http://schemas.openxmlformats.org/officeDocument/2006/relationships" xmlns:m="http://schemas.openxmlformats.org/officeDocument/2006/math" xmlns:v="urn:schemas-microsoft-com:vml" xmlns:wp14="http://schemas.microsoft.com/office/word/2010/wordprocessingDrawing" xmlns:wp="http://schemas.openxmlformats.org/drawingml/2006/wordprocessingDrawing" xmlns:w10="urn:schemas-microsoft-com:office:word" xmlns:w="http://schemas.openxmlformats.org/wordprocessingml/2006/main" xmlns:w14="http://schemas.microsoft.com/office/word/2010/wordml" xmlns:wpg="http://schemas.microsoft.com/office/word/2010/wordprocessingGroup" xmlns:wpi="http://schemas.microsoft.com/office/word/2010/wordprocessingInk" xmlns:wne="http://schemas.microsoft.com/office/word/2006/wordml" xmlns:wps="http://schemas.microsoft.com/office/word/2010/wordprocessingShape" mc:Ignorable="w14 wp14">
+<w:endnotes xmlns:wpc="http://schemas.microsoft.com/office/word/2010/wordprocessingCanvas" xmlns:cx="http://schemas.microsoft.com/office/drawing/2014/chartex" xmlns:cx1="http://schemas.microsoft.com/office/drawing/2015/9/8/chartex" xmlns:cx2="http://schemas.microsoft.com/office/drawing/2015/10/21/chartex" xmlns:cx3="http://schemas.microsoft.com/office/drawing/2016/5/9/chartex" xmlns:cx4="http://schemas.microsoft.com/office/drawing/2016/5/10/chartex" xmlns:cx5="http://schemas.microsoft.com/office/drawing/2016/5/11/chartex" xmlns:cx6="http://schemas.microsoft.com/office/drawing/2016/5/12/chartex" xmlns:cx7="http://schemas.microsoft.com/office/drawing/2016/5/13/chartex" xmlns:cx8="http://schemas.microsoft.com/office/drawing/2016/5/14/chartex" xmlns:mc="http://schemas.openxmlformats.org/markup-compatibility/2006" xmlns:aink="http://schemas.microsoft.com/office/drawing/2016/ink" xmlns:am3d="http://schemas.microsoft.com/office/drawing/2017/model3d" xmlns:o="urn:schemas-microsoft-com:office:office" xmlns:r="http://schemas.openxmlformats.org/officeDocument/2006/relationships" xmlns:m="http://schemas.openxmlformats.org/officeDocument/2006/math" xmlns:v="urn:schemas-microsoft-com:vml" xmlns:wp14="http://schemas.microsoft.com/office/word/2010/wordprocessingDrawing" xmlns:wp="http://schemas.openxmlformats.org/drawingml/2006/wordprocessingDrawing" xmlns:w10="urn:schemas-microsoft-com:office:word" xmlns:w="http://schemas.openxmlformats.org/wordprocessingml/2006/main" xmlns:w14="http://schemas.microsoft.com/office/word/2010/wordml" xmlns:w15="http://schemas.microsoft.com/office/word/2012/wordml" xmlns:w16cid="http://schemas.microsoft.com/office/word/2016/wordml/cid" xmlns:w16se="http://schemas.microsoft.com/office/word/2015/wordml/symex" xmlns:wpg="http://schemas.microsoft.com/office/word/2010/wordprocessingGroup" xmlns:wpi="http://schemas.microsoft.com/office/word/2010/wordprocessingInk" xmlns:wne="http://schemas.microsoft.com/office/word/2006/wordml" xmlns:wps="http://schemas.microsoft.com/office/word/2010/wordprocessingShape" mc:Ignorable="w14 w15 w16se w16cid wp14">
   <w:endnote w:type="separator" w:id="-1">
     <w:p>
       <w:pPr>
@@ -698,7 +899,7 @@
 </file>
 
 <file path=word/footnotes.xml><?xml version="1.0" encoding="utf-8"?>
-<w:footnotes xmlns:wpc="http://schemas.microsoft.com/office/word/2010/wordprocessingCanvas" xmlns:mc="http://schemas.openxmlformats.org/markup-compatibility/2006" xmlns:o="urn:schemas-microsoft-com:office:office" xmlns:r="http://schemas.openxmlformats.org/officeDocument/2006/relationships" xmlns:m="http://schemas.openxmlformats.org/officeDocument/2006/math" xmlns:v="urn:schemas-microsoft-com:vml" xmlns:wp14="http://schemas.microsoft.com/office/word/2010/wordprocessingDrawing" xmlns:wp="http://schemas.openxmlformats.org/drawingml/2006/wordprocessingDrawing" xmlns:w10="urn:schemas-microsoft-com:office:word" xmlns:w="http://schemas.openxmlformats.org/wordprocessingml/2006/main" xmlns:w14="http://schemas.microsoft.com/office/word/2010/wordml" xmlns:wpg="http://schemas.microsoft.com/office/word/2010/wordprocessingGroup" xmlns:wpi="http://schemas.microsoft.com/office/word/2010/wordprocessingInk" xmlns:wne="http://schemas.microsoft.com/office/word/2006/wordml" xmlns:wps="http://schemas.microsoft.com/office/word/2010/wordprocessingShape" mc:Ignorable="w14 wp14">
+<w:footnotes xmlns:wpc="http://schemas.microsoft.com/office/word/2010/wordprocessingCanvas" xmlns:cx="http://schemas.microsoft.com/office/drawing/2014/chartex" xmlns:cx1="http://schemas.microsoft.com/office/drawing/2015/9/8/chartex" xmlns:cx2="http://schemas.microsoft.com/office/drawing/2015/10/21/chartex" xmlns:cx3="http://schemas.microsoft.com/office/drawing/2016/5/9/chartex" xmlns:cx4="http://schemas.microsoft.com/office/drawing/2016/5/10/chartex" xmlns:cx5="http://schemas.microsoft.com/office/drawing/2016/5/11/chartex" xmlns:cx6="http://schemas.microsoft.com/office/drawing/2016/5/12/chartex" xmlns:cx7="http://schemas.microsoft.com/office/drawing/2016/5/13/chartex" xmlns:cx8="http://schemas.microsoft.com/office/drawing/2016/5/14/chartex" xmlns:mc="http://schemas.openxmlformats.org/markup-compatibility/2006" xmlns:aink="http://schemas.microsoft.com/office/drawing/2016/ink" xmlns:am3d="http://schemas.microsoft.com/office/drawing/2017/model3d" xmlns:o="urn:schemas-microsoft-com:office:office" xmlns:r="http://schemas.openxmlformats.org/officeDocument/2006/relationships" xmlns:m="http://schemas.openxmlformats.org/officeDocument/2006/math" xmlns:v="urn:schemas-microsoft-com:vml" xmlns:wp14="http://schemas.microsoft.com/office/word/2010/wordprocessingDrawing" xmlns:wp="http://schemas.openxmlformats.org/drawingml/2006/wordprocessingDrawing" xmlns:w10="urn:schemas-microsoft-com:office:word" xmlns:w="http://schemas.openxmlformats.org/wordprocessingml/2006/main" xmlns:w14="http://schemas.microsoft.com/office/word/2010/wordml" xmlns:w15="http://schemas.microsoft.com/office/word/2012/wordml" xmlns:w16cid="http://schemas.microsoft.com/office/word/2016/wordml/cid" xmlns:w16se="http://schemas.microsoft.com/office/word/2015/wordml/symex" xmlns:wpg="http://schemas.microsoft.com/office/word/2010/wordprocessingGroup" xmlns:wpi="http://schemas.microsoft.com/office/word/2010/wordprocessingInk" xmlns:wne="http://schemas.microsoft.com/office/word/2006/wordml" xmlns:wps="http://schemas.microsoft.com/office/word/2010/wordprocessingShape" mc:Ignorable="w14 w15 w16se w16cid wp14">
   <w:footnote w:type="separator" w:id="-1">
     <w:p>
       <w:pPr>
@@ -723,7 +924,7 @@
 </file>
 
 <file path=word/header1.xml><?xml version="1.0" encoding="utf-8"?>
-<w:hdr xmlns:wpc="http://schemas.microsoft.com/office/word/2010/wordprocessingCanvas" xmlns:mc="http://schemas.openxmlformats.org/markup-compatibility/2006" xmlns:o="urn:schemas-microsoft-com:office:office" xmlns:r="http://schemas.openxmlformats.org/officeDocument/2006/relationships" xmlns:m="http://schemas.openxmlformats.org/officeDocument/2006/math" xmlns:v="urn:schemas-microsoft-com:vml" xmlns:wp14="http://schemas.microsoft.com/office/word/2010/wordprocessingDrawing" xmlns:wp="http://schemas.openxmlformats.org/drawingml/2006/wordprocessingDrawing" xmlns:w10="urn:schemas-microsoft-com:office:word" xmlns:w="http://schemas.openxmlformats.org/wordprocessingml/2006/main" xmlns:w14="http://schemas.microsoft.com/office/word/2010/wordml" xmlns:wpg="http://schemas.microsoft.com/office/word/2010/wordprocessingGroup" xmlns:wpi="http://schemas.microsoft.com/office/word/2010/wordprocessingInk" xmlns:wne="http://schemas.microsoft.com/office/word/2006/wordml" xmlns:wps="http://schemas.microsoft.com/office/word/2010/wordprocessingShape" mc:Ignorable="w14 wp14">
+<w:hdr xmlns:wpc="http://schemas.microsoft.com/office/word/2010/wordprocessingCanvas" xmlns:cx="http://schemas.microsoft.com/office/drawing/2014/chartex" xmlns:cx1="http://schemas.microsoft.com/office/drawing/2015/9/8/chartex" xmlns:cx2="http://schemas.microsoft.com/office/drawing/2015/10/21/chartex" xmlns:cx3="http://schemas.microsoft.com/office/drawing/2016/5/9/chartex" xmlns:cx4="http://schemas.microsoft.com/office/drawing/2016/5/10/chartex" xmlns:cx5="http://schemas.microsoft.com/office/drawing/2016/5/11/chartex" xmlns:cx6="http://schemas.microsoft.com/office/drawing/2016/5/12/chartex" xmlns:cx7="http://schemas.microsoft.com/office/drawing/2016/5/13/chartex" xmlns:cx8="http://schemas.microsoft.com/office/drawing/2016/5/14/chartex" xmlns:mc="http://schemas.openxmlformats.org/markup-compatibility/2006" xmlns:aink="http://schemas.microsoft.com/office/drawing/2016/ink" xmlns:am3d="http://schemas.microsoft.com/office/drawing/2017/model3d" xmlns:o="urn:schemas-microsoft-com:office:office" xmlns:r="http://schemas.openxmlformats.org/officeDocument/2006/relationships" xmlns:m="http://schemas.openxmlformats.org/officeDocument/2006/math" xmlns:v="urn:schemas-microsoft-com:vml" xmlns:wp14="http://schemas.microsoft.com/office/word/2010/wordprocessingDrawing" xmlns:wp="http://schemas.openxmlformats.org/drawingml/2006/wordprocessingDrawing" xmlns:w10="urn:schemas-microsoft-com:office:word" xmlns:w="http://schemas.openxmlformats.org/wordprocessingml/2006/main" xmlns:w14="http://schemas.microsoft.com/office/word/2010/wordml" xmlns:w15="http://schemas.microsoft.com/office/word/2012/wordml" xmlns:w16cid="http://schemas.microsoft.com/office/word/2016/wordml/cid" xmlns:w16se="http://schemas.microsoft.com/office/word/2015/wordml/symex" xmlns:wpg="http://schemas.microsoft.com/office/word/2010/wordprocessingGroup" xmlns:wpi="http://schemas.microsoft.com/office/word/2010/wordprocessingInk" xmlns:wne="http://schemas.microsoft.com/office/word/2006/wordml" xmlns:wps="http://schemas.microsoft.com/office/word/2010/wordprocessingShape" mc:Ignorable="w14 w15 w16se w16cid wp14">
   <w:p>
     <w:pPr>
       <w:pStyle w:val="Header"/>
@@ -736,7 +937,7 @@
 </file>
 
 <file path=word/styles.xml><?xml version="1.0" encoding="utf-8"?>
-<w:styles xmlns:mc="http://schemas.openxmlformats.org/markup-compatibility/2006" xmlns:r="http://schemas.openxmlformats.org/officeDocument/2006/relationships" xmlns:w="http://schemas.openxmlformats.org/wordprocessingml/2006/main" xmlns:w14="http://schemas.microsoft.com/office/word/2010/wordml" mc:Ignorable="w14">
+<w:styles xmlns:mc="http://schemas.openxmlformats.org/markup-compatibility/2006" xmlns:r="http://schemas.openxmlformats.org/officeDocument/2006/relationships" xmlns:w="http://schemas.openxmlformats.org/wordprocessingml/2006/main" xmlns:w14="http://schemas.microsoft.com/office/word/2010/wordml" xmlns:w15="http://schemas.microsoft.com/office/word/2012/wordml" xmlns:w16cid="http://schemas.microsoft.com/office/word/2016/wordml/cid" xmlns:w16se="http://schemas.microsoft.com/office/word/2015/wordml/symex" mc:Ignorable="w14 w15 w16se w16cid">
   <w:docDefaults>
     <w:rPrDefault>
       <w:rPr>
@@ -752,144 +953,382 @@
       </w:pPr>
     </w:pPrDefault>
   </w:docDefaults>
-  <w:latentStyles w:defLockedState="0" w:defUIPriority="99" w:defSemiHidden="1" w:defUnhideWhenUsed="1" w:defQFormat="0" w:count="267">
-    <w:lsdException w:name="Normal" w:semiHidden="0" w:uiPriority="0" w:unhideWhenUsed="0" w:qFormat="1"/>
-    <w:lsdException w:name="heading 1" w:semiHidden="0" w:uiPriority="9" w:unhideWhenUsed="0" w:qFormat="1"/>
-    <w:lsdException w:name="heading 2" w:uiPriority="9" w:qFormat="1"/>
-    <w:lsdException w:name="heading 3" w:uiPriority="9" w:qFormat="1"/>
-    <w:lsdException w:name="heading 4" w:uiPriority="9" w:qFormat="1"/>
-    <w:lsdException w:name="heading 5" w:uiPriority="9" w:qFormat="1"/>
-    <w:lsdException w:name="heading 6" w:uiPriority="9" w:qFormat="1"/>
-    <w:lsdException w:name="heading 7" w:uiPriority="9" w:qFormat="1"/>
-    <w:lsdException w:name="heading 8" w:uiPriority="9" w:qFormat="1"/>
-    <w:lsdException w:name="heading 9" w:uiPriority="9" w:qFormat="1"/>
-    <w:lsdException w:name="toc 1" w:uiPriority="39"/>
-    <w:lsdException w:name="toc 2" w:uiPriority="39"/>
-    <w:lsdException w:name="toc 3" w:uiPriority="39"/>
-    <w:lsdException w:name="toc 4" w:uiPriority="39"/>
-    <w:lsdException w:name="toc 5" w:uiPriority="39"/>
-    <w:lsdException w:name="toc 6" w:uiPriority="39"/>
-    <w:lsdException w:name="toc 7" w:uiPriority="39"/>
-    <w:lsdException w:name="toc 8" w:uiPriority="39"/>
-    <w:lsdException w:name="toc 9" w:uiPriority="39"/>
-    <w:lsdException w:name="caption" w:uiPriority="35" w:qFormat="1"/>
-    <w:lsdException w:name="Title" w:semiHidden="0" w:uiPriority="10" w:unhideWhenUsed="0" w:qFormat="1"/>
-    <w:lsdException w:name="Default Paragraph Font" w:uiPriority="1"/>
-    <w:lsdException w:name="Subtitle" w:semiHidden="0" w:uiPriority="11" w:unhideWhenUsed="0" w:qFormat="1"/>
-    <w:lsdException w:name="Strong" w:semiHidden="0" w:uiPriority="22" w:unhideWhenUsed="0" w:qFormat="1"/>
-    <w:lsdException w:name="Emphasis" w:semiHidden="0" w:uiPriority="20" w:unhideWhenUsed="0" w:qFormat="1"/>
-    <w:lsdException w:name="Table Grid" w:semiHidden="0" w:uiPriority="39" w:unhideWhenUsed="0"/>
-    <w:lsdException w:name="Placeholder Text" w:unhideWhenUsed="0"/>
-    <w:lsdException w:name="No Spacing" w:semiHidden="0" w:uiPriority="1" w:unhideWhenUsed="0" w:qFormat="1"/>
-    <w:lsdException w:name="Light Shading" w:semiHidden="0" w:uiPriority="60" w:unhideWhenUsed="0"/>
-    <w:lsdException w:name="Light List" w:semiHidden="0" w:uiPriority="61" w:unhideWhenUsed="0"/>
-    <w:lsdException w:name="Light Grid" w:semiHidden="0" w:uiPriority="62" w:unhideWhenUsed="0"/>
-    <w:lsdException w:name="Medium Shading 1" w:semiHidden="0" w:uiPriority="63" w:unhideWhenUsed="0"/>
-    <w:lsdException w:name="Medium Shading 2" w:semiHidden="0" w:uiPriority="64" w:unhideWhenUsed="0"/>
-    <w:lsdException w:name="Medium List 1" w:semiHidden="0" w:uiPriority="65" w:unhideWhenUsed="0"/>
-    <w:lsdException w:name="Medium List 2" w:semiHidden="0" w:uiPriority="66" w:unhideWhenUsed="0"/>
-    <w:lsdException w:name="Medium Grid 1" w:semiHidden="0" w:uiPriority="67" w:unhideWhenUsed="0"/>
-    <w:lsdException w:name="Medium Grid 2" w:semiHidden="0" w:uiPriority="68" w:unhideWhenUsed="0"/>
-    <w:lsdException w:name="Medium Grid 3" w:semiHidden="0" w:uiPriority="69" w:unhideWhenUsed="0"/>
-    <w:lsdException w:name="Dark List" w:semiHidden="0" w:uiPriority="70" w:unhideWhenUsed="0"/>
-    <w:lsdException w:name="Colorful Shading" w:semiHidden="0" w:uiPriority="71" w:unhideWhenUsed="0"/>
-    <w:lsdException w:name="Colorful List" w:semiHidden="0" w:uiPriority="72" w:unhideWhenUsed="0"/>
-    <w:lsdException w:name="Colorful Grid" w:semiHidden="0" w:uiPriority="73" w:unhideWhenUsed="0"/>
-    <w:lsdException w:name="Light Shading Accent 1" w:semiHidden="0" w:uiPriority="60" w:unhideWhenUsed="0"/>
-    <w:lsdException w:name="Light List Accent 1" w:semiHidden="0" w:uiPriority="61" w:unhideWhenUsed="0"/>
-    <w:lsdException w:name="Light Grid Accent 1" w:semiHidden="0" w:uiPriority="62" w:unhideWhenUsed="0"/>
-    <w:lsdException w:name="Medium Shading 1 Accent 1" w:semiHidden="0" w:uiPriority="63" w:unhideWhenUsed="0"/>
-    <w:lsdException w:name="Medium Shading 2 Accent 1" w:semiHidden="0" w:uiPriority="64" w:unhideWhenUsed="0"/>
-    <w:lsdException w:name="Medium List 1 Accent 1" w:semiHidden="0" w:uiPriority="65" w:unhideWhenUsed="0"/>
-    <w:lsdException w:name="Revision" w:unhideWhenUsed="0"/>
-    <w:lsdException w:name="List Paragraph" w:semiHidden="0" w:uiPriority="34" w:unhideWhenUsed="0" w:qFormat="1"/>
-    <w:lsdException w:name="Quote" w:semiHidden="0" w:uiPriority="29" w:unhideWhenUsed="0" w:qFormat="1"/>
-    <w:lsdException w:name="Intense Quote" w:semiHidden="0" w:uiPriority="30" w:unhideWhenUsed="0" w:qFormat="1"/>
-    <w:lsdException w:name="Medium List 2 Accent 1" w:semiHidden="0" w:uiPriority="66" w:unhideWhenUsed="0"/>
-    <w:lsdException w:name="Medium Grid 1 Accent 1" w:semiHidden="0" w:uiPriority="67" w:unhideWhenUsed="0"/>
-    <w:lsdException w:name="Medium Grid 2 Accent 1" w:semiHidden="0" w:uiPriority="68" w:unhideWhenUsed="0"/>
-    <w:lsdException w:name="Medium Grid 3 Accent 1" w:semiHidden="0" w:uiPriority="69" w:unhideWhenUsed="0"/>
-    <w:lsdException w:name="Dark List Accent 1" w:semiHidden="0" w:uiPriority="70" w:unhideWhenUsed="0"/>
-    <w:lsdException w:name="Colorful Shading Accent 1" w:semiHidden="0" w:uiPriority="71" w:unhideWhenUsed="0"/>
-    <w:lsdException w:name="Colorful List Accent 1" w:semiHidden="0" w:uiPriority="72" w:unhideWhenUsed="0"/>
-    <w:lsdException w:name="Colorful Grid Accent 1" w:semiHidden="0" w:uiPriority="73" w:unhideWhenUsed="0"/>
-    <w:lsdException w:name="Light Shading Accent 2" w:semiHidden="0" w:uiPriority="60" w:unhideWhenUsed="0"/>
-    <w:lsdException w:name="Light List Accent 2" w:semiHidden="0" w:uiPriority="61" w:unhideWhenUsed="0"/>
-    <w:lsdException w:name="Light Grid Accent 2" w:semiHidden="0" w:uiPriority="62" w:unhideWhenUsed="0"/>
-    <w:lsdException w:name="Medium Shading 1 Accent 2" w:semiHidden="0" w:uiPriority="63" w:unhideWhenUsed="0"/>
-    <w:lsdException w:name="Medium Shading 2 Accent 2" w:semiHidden="0" w:uiPriority="64" w:unhideWhenUsed="0"/>
-    <w:lsdException w:name="Medium List 1 Accent 2" w:semiHidden="0" w:uiPriority="65" w:unhideWhenUsed="0"/>
-    <w:lsdException w:name="Medium List 2 Accent 2" w:semiHidden="0" w:uiPriority="66" w:unhideWhenUsed="0"/>
-    <w:lsdException w:name="Medium Grid 1 Accent 2" w:semiHidden="0" w:uiPriority="67" w:unhideWhenUsed="0"/>
-    <w:lsdException w:name="Medium Grid 2 Accent 2" w:semiHidden="0" w:uiPriority="68" w:unhideWhenUsed="0"/>
-    <w:lsdException w:name="Medium Grid 3 Accent 2" w:semiHidden="0" w:uiPriority="69" w:unhideWhenUsed="0"/>
-    <w:lsdException w:name="Dark List Accent 2" w:semiHidden="0" w:uiPriority="70" w:unhideWhenUsed="0"/>
-    <w:lsdException w:name="Colorful Shading Accent 2" w:semiHidden="0" w:uiPriority="71" w:unhideWhenUsed="0"/>
-    <w:lsdException w:name="Colorful List Accent 2" w:semiHidden="0" w:uiPriority="72" w:unhideWhenUsed="0"/>
-    <w:lsdException w:name="Colorful Grid Accent 2" w:semiHidden="0" w:uiPriority="73" w:unhideWhenUsed="0"/>
-    <w:lsdException w:name="Light Shading Accent 3" w:semiHidden="0" w:uiPriority="60" w:unhideWhenUsed="0"/>
-    <w:lsdException w:name="Light List Accent 3" w:semiHidden="0" w:uiPriority="61" w:unhideWhenUsed="0"/>
-    <w:lsdException w:name="Light Grid Accent 3" w:semiHidden="0" w:uiPriority="62" w:unhideWhenUsed="0"/>
-    <w:lsdException w:name="Medium Shading 1 Accent 3" w:semiHidden="0" w:uiPriority="63" w:unhideWhenUsed="0"/>
-    <w:lsdException w:name="Medium Shading 2 Accent 3" w:semiHidden="0" w:uiPriority="64" w:unhideWhenUsed="0"/>
-    <w:lsdException w:name="Medium List 1 Accent 3" w:semiHidden="0" w:uiPriority="65" w:unhideWhenUsed="0"/>
-    <w:lsdException w:name="Medium List 2 Accent 3" w:semiHidden="0" w:uiPriority="66" w:unhideWhenUsed="0"/>
-    <w:lsdException w:name="Medium Grid 1 Accent 3" w:semiHidden="0" w:uiPriority="67" w:unhideWhenUsed="0"/>
-    <w:lsdException w:name="Medium Grid 2 Accent 3" w:semiHidden="0" w:uiPriority="68" w:unhideWhenUsed="0"/>
-    <w:lsdException w:name="Medium Grid 3 Accent 3" w:semiHidden="0" w:uiPriority="69" w:unhideWhenUsed="0"/>
-    <w:lsdException w:name="Dark List Accent 3" w:semiHidden="0" w:uiPriority="70" w:unhideWhenUsed="0"/>
-    <w:lsdException w:name="Colorful Shading Accent 3" w:semiHidden="0" w:uiPriority="71" w:unhideWhenUsed="0"/>
-    <w:lsdException w:name="Colorful List Accent 3" w:semiHidden="0" w:uiPriority="72" w:unhideWhenUsed="0"/>
-    <w:lsdException w:name="Colorful Grid Accent 3" w:semiHidden="0" w:uiPriority="73" w:unhideWhenUsed="0"/>
-    <w:lsdException w:name="Light Shading Accent 4" w:semiHidden="0" w:uiPriority="60" w:unhideWhenUsed="0"/>
-    <w:lsdException w:name="Light List Accent 4" w:semiHidden="0" w:uiPriority="61" w:unhideWhenUsed="0"/>
-    <w:lsdException w:name="Light Grid Accent 4" w:semiHidden="0" w:uiPriority="62" w:unhideWhenUsed="0"/>
-    <w:lsdException w:name="Medium Shading 1 Accent 4" w:semiHidden="0" w:uiPriority="63" w:unhideWhenUsed="0"/>
-    <w:lsdException w:name="Medium Shading 2 Accent 4" w:semiHidden="0" w:uiPriority="64" w:unhideWhenUsed="0"/>
-    <w:lsdException w:name="Medium List 1 Accent 4" w:semiHidden="0" w:uiPriority="65" w:unhideWhenUsed="0"/>
-    <w:lsdException w:name="Medium List 2 Accent 4" w:semiHidden="0" w:uiPriority="66" w:unhideWhenUsed="0"/>
-    <w:lsdException w:name="Medium Grid 1 Accent 4" w:semiHidden="0" w:uiPriority="67" w:unhideWhenUsed="0"/>
-    <w:lsdException w:name="Medium Grid 2 Accent 4" w:semiHidden="0" w:uiPriority="68" w:unhideWhenUsed="0"/>
-    <w:lsdException w:name="Medium Grid 3 Accent 4" w:semiHidden="0" w:uiPriority="69" w:unhideWhenUsed="0"/>
-    <w:lsdException w:name="Dark List Accent 4" w:semiHidden="0" w:uiPriority="70" w:unhideWhenUsed="0"/>
-    <w:lsdException w:name="Colorful Shading Accent 4" w:semiHidden="0" w:uiPriority="71" w:unhideWhenUsed="0"/>
-    <w:lsdException w:name="Colorful List Accent 4" w:semiHidden="0" w:uiPriority="72" w:unhideWhenUsed="0"/>
-    <w:lsdException w:name="Colorful Grid Accent 4" w:semiHidden="0" w:uiPriority="73" w:unhideWhenUsed="0"/>
-    <w:lsdException w:name="Light Shading Accent 5" w:semiHidden="0" w:uiPriority="60" w:unhideWhenUsed="0"/>
-    <w:lsdException w:name="Light List Accent 5" w:semiHidden="0" w:uiPriority="61" w:unhideWhenUsed="0"/>
-    <w:lsdException w:name="Light Grid Accent 5" w:semiHidden="0" w:uiPriority="62" w:unhideWhenUsed="0"/>
-    <w:lsdException w:name="Medium Shading 1 Accent 5" w:semiHidden="0" w:uiPriority="63" w:unhideWhenUsed="0"/>
-    <w:lsdException w:name="Medium Shading 2 Accent 5" w:semiHidden="0" w:uiPriority="64" w:unhideWhenUsed="0"/>
-    <w:lsdException w:name="Medium List 1 Accent 5" w:semiHidden="0" w:uiPriority="65" w:unhideWhenUsed="0"/>
-    <w:lsdException w:name="Medium List 2 Accent 5" w:semiHidden="0" w:uiPriority="66" w:unhideWhenUsed="0"/>
-    <w:lsdException w:name="Medium Grid 1 Accent 5" w:semiHidden="0" w:uiPriority="67" w:unhideWhenUsed="0"/>
-    <w:lsdException w:name="Medium Grid 2 Accent 5" w:semiHidden="0" w:uiPriority="68" w:unhideWhenUsed="0"/>
-    <w:lsdException w:name="Medium Grid 3 Accent 5" w:semiHidden="0" w:uiPriority="69" w:unhideWhenUsed="0"/>
-    <w:lsdException w:name="Dark List Accent 5" w:semiHidden="0" w:uiPriority="70" w:unhideWhenUsed="0"/>
-    <w:lsdException w:name="Colorful Shading Accent 5" w:semiHidden="0" w:uiPriority="71" w:unhideWhenUsed="0"/>
-    <w:lsdException w:name="Colorful List Accent 5" w:semiHidden="0" w:uiPriority="72" w:unhideWhenUsed="0"/>
-    <w:lsdException w:name="Colorful Grid Accent 5" w:semiHidden="0" w:uiPriority="73" w:unhideWhenUsed="0"/>
-    <w:lsdException w:name="Light Shading Accent 6" w:semiHidden="0" w:uiPriority="60" w:unhideWhenUsed="0"/>
-    <w:lsdException w:name="Light List Accent 6" w:semiHidden="0" w:uiPriority="61" w:unhideWhenUsed="0"/>
-    <w:lsdException w:name="Light Grid Accent 6" w:semiHidden="0" w:uiPriority="62" w:unhideWhenUsed="0"/>
-    <w:lsdException w:name="Medium Shading 1 Accent 6" w:semiHidden="0" w:uiPriority="63" w:unhideWhenUsed="0"/>
-    <w:lsdException w:name="Medium Shading 2 Accent 6" w:semiHidden="0" w:uiPriority="64" w:unhideWhenUsed="0"/>
-    <w:lsdException w:name="Medium List 1 Accent 6" w:semiHidden="0" w:uiPriority="65" w:unhideWhenUsed="0"/>
-    <w:lsdException w:name="Medium List 2 Accent 6" w:semiHidden="0" w:uiPriority="66" w:unhideWhenUsed="0"/>
-    <w:lsdException w:name="Medium Grid 1 Accent 6" w:semiHidden="0" w:uiPriority="67" w:unhideWhenUsed="0"/>
-    <w:lsdException w:name="Medium Grid 2 Accent 6" w:semiHidden="0" w:uiPriority="68" w:unhideWhenUsed="0"/>
-    <w:lsdException w:name="Medium Grid 3 Accent 6" w:semiHidden="0" w:uiPriority="69" w:unhideWhenUsed="0"/>
-    <w:lsdException w:name="Dark List Accent 6" w:semiHidden="0" w:uiPriority="70" w:unhideWhenUsed="0"/>
-    <w:lsdException w:name="Colorful Shading Accent 6" w:semiHidden="0" w:uiPriority="71" w:unhideWhenUsed="0"/>
-    <w:lsdException w:name="Colorful List Accent 6" w:semiHidden="0" w:uiPriority="72" w:unhideWhenUsed="0"/>
-    <w:lsdException w:name="Colorful Grid Accent 6" w:semiHidden="0" w:uiPriority="73" w:unhideWhenUsed="0"/>
-    <w:lsdException w:name="Subtle Emphasis" w:semiHidden="0" w:uiPriority="19" w:unhideWhenUsed="0" w:qFormat="1"/>
-    <w:lsdException w:name="Intense Emphasis" w:semiHidden="0" w:uiPriority="21" w:unhideWhenUsed="0" w:qFormat="1"/>
-    <w:lsdException w:name="Subtle Reference" w:semiHidden="0" w:uiPriority="31" w:unhideWhenUsed="0" w:qFormat="1"/>
-    <w:lsdException w:name="Intense Reference" w:semiHidden="0" w:uiPriority="32" w:unhideWhenUsed="0" w:qFormat="1"/>
-    <w:lsdException w:name="Book Title" w:semiHidden="0" w:uiPriority="33" w:unhideWhenUsed="0" w:qFormat="1"/>
-    <w:lsdException w:name="Bibliography" w:uiPriority="37"/>
-    <w:lsdException w:name="TOC Heading" w:uiPriority="39" w:qFormat="1"/>
+  <w:latentStyles w:defLockedState="0" w:defUIPriority="99" w:defSemiHidden="0" w:defUnhideWhenUsed="0" w:defQFormat="0" w:count="375">
+    <w:lsdException w:name="Normal" w:uiPriority="0" w:qFormat="1"/>
+    <w:lsdException w:name="heading 1" w:uiPriority="9" w:qFormat="1"/>
+    <w:lsdException w:name="heading 2" w:semiHidden="1" w:uiPriority="9" w:unhideWhenUsed="1" w:qFormat="1"/>
+    <w:lsdException w:name="heading 3" w:semiHidden="1" w:uiPriority="9" w:unhideWhenUsed="1" w:qFormat="1"/>
+    <w:lsdException w:name="heading 4" w:semiHidden="1" w:uiPriority="9" w:unhideWhenUsed="1" w:qFormat="1"/>
+    <w:lsdException w:name="heading 5" w:semiHidden="1" w:uiPriority="9" w:unhideWhenUsed="1" w:qFormat="1"/>
+    <w:lsdException w:name="heading 6" w:semiHidden="1" w:uiPriority="9" w:unhideWhenUsed="1" w:qFormat="1"/>
+    <w:lsdException w:name="heading 7" w:semiHidden="1" w:uiPriority="9" w:unhideWhenUsed="1" w:qFormat="1"/>
+    <w:lsdException w:name="heading 8" w:semiHidden="1" w:uiPriority="9" w:unhideWhenUsed="1" w:qFormat="1"/>
+    <w:lsdException w:name="heading 9" w:semiHidden="1" w:uiPriority="9" w:unhideWhenUsed="1" w:qFormat="1"/>
+    <w:lsdException w:name="index 1" w:semiHidden="1" w:unhideWhenUsed="1"/>
+    <w:lsdException w:name="index 2" w:semiHidden="1" w:unhideWhenUsed="1"/>
+    <w:lsdException w:name="index 3" w:semiHidden="1" w:unhideWhenUsed="1"/>
+    <w:lsdException w:name="index 4" w:semiHidden="1" w:unhideWhenUsed="1"/>
+    <w:lsdException w:name="index 5" w:semiHidden="1" w:unhideWhenUsed="1"/>
+    <w:lsdException w:name="index 6" w:semiHidden="1" w:unhideWhenUsed="1"/>
+    <w:lsdException w:name="index 7" w:semiHidden="1" w:unhideWhenUsed="1"/>
+    <w:lsdException w:name="index 8" w:semiHidden="1" w:unhideWhenUsed="1"/>
+    <w:lsdException w:name="index 9" w:semiHidden="1" w:unhideWhenUsed="1"/>
+    <w:lsdException w:name="toc 1" w:semiHidden="1" w:uiPriority="39" w:unhideWhenUsed="1"/>
+    <w:lsdException w:name="toc 2" w:semiHidden="1" w:uiPriority="39" w:unhideWhenUsed="1"/>
+    <w:lsdException w:name="toc 3" w:semiHidden="1" w:uiPriority="39" w:unhideWhenUsed="1"/>
+    <w:lsdException w:name="toc 4" w:semiHidden="1" w:uiPriority="39" w:unhideWhenUsed="1"/>
+    <w:lsdException w:name="toc 5" w:semiHidden="1" w:uiPriority="39" w:unhideWhenUsed="1"/>
+    <w:lsdException w:name="toc 6" w:semiHidden="1" w:uiPriority="39" w:unhideWhenUsed="1"/>
+    <w:lsdException w:name="toc 7" w:semiHidden="1" w:uiPriority="39" w:unhideWhenUsed="1"/>
+    <w:lsdException w:name="toc 8" w:semiHidden="1" w:uiPriority="39" w:unhideWhenUsed="1"/>
+    <w:lsdException w:name="toc 9" w:semiHidden="1" w:uiPriority="39" w:unhideWhenUsed="1"/>
+    <w:lsdException w:name="Normal Indent" w:semiHidden="1" w:unhideWhenUsed="1"/>
+    <w:lsdException w:name="footnote text" w:semiHidden="1" w:unhideWhenUsed="1"/>
+    <w:lsdException w:name="annotation text" w:semiHidden="1" w:unhideWhenUsed="1"/>
+    <w:lsdException w:name="header" w:semiHidden="1" w:unhideWhenUsed="1"/>
+    <w:lsdException w:name="footer" w:semiHidden="1" w:unhideWhenUsed="1"/>
+    <w:lsdException w:name="index heading" w:semiHidden="1" w:unhideWhenUsed="1"/>
+    <w:lsdException w:name="caption" w:semiHidden="1" w:uiPriority="35" w:unhideWhenUsed="1" w:qFormat="1"/>
+    <w:lsdException w:name="table of figures" w:semiHidden="1" w:unhideWhenUsed="1"/>
+    <w:lsdException w:name="envelope address" w:semiHidden="1" w:unhideWhenUsed="1"/>
+    <w:lsdException w:name="envelope return" w:semiHidden="1" w:unhideWhenUsed="1"/>
+    <w:lsdException w:name="footnote reference" w:semiHidden="1" w:unhideWhenUsed="1"/>
+    <w:lsdException w:name="annotation reference" w:semiHidden="1" w:unhideWhenUsed="1"/>
+    <w:lsdException w:name="line number" w:semiHidden="1" w:unhideWhenUsed="1"/>
+    <w:lsdException w:name="page number" w:semiHidden="1" w:unhideWhenUsed="1"/>
+    <w:lsdException w:name="endnote reference" w:semiHidden="1" w:unhideWhenUsed="1"/>
+    <w:lsdException w:name="endnote text" w:semiHidden="1" w:unhideWhenUsed="1"/>
+    <w:lsdException w:name="table of authorities" w:semiHidden="1" w:unhideWhenUsed="1"/>
+    <w:lsdException w:name="macro" w:semiHidden="1" w:unhideWhenUsed="1"/>
+    <w:lsdException w:name="toa heading" w:semiHidden="1" w:unhideWhenUsed="1"/>
+    <w:lsdException w:name="List" w:semiHidden="1" w:unhideWhenUsed="1"/>
+    <w:lsdException w:name="List Bullet" w:semiHidden="1" w:unhideWhenUsed="1"/>
+    <w:lsdException w:name="List Number" w:semiHidden="1" w:unhideWhenUsed="1"/>
+    <w:lsdException w:name="List 2" w:semiHidden="1" w:unhideWhenUsed="1"/>
+    <w:lsdException w:name="List 3" w:semiHidden="1" w:unhideWhenUsed="1"/>
+    <w:lsdException w:name="List 4" w:semiHidden="1" w:unhideWhenUsed="1"/>
+    <w:lsdException w:name="List 5" w:semiHidden="1" w:unhideWhenUsed="1"/>
+    <w:lsdException w:name="List Bullet 2" w:semiHidden="1" w:unhideWhenUsed="1"/>
+    <w:lsdException w:name="List Bullet 3" w:semiHidden="1" w:unhideWhenUsed="1"/>
+    <w:lsdException w:name="List Bullet 4" w:semiHidden="1" w:unhideWhenUsed="1"/>
+    <w:lsdException w:name="List Bullet 5" w:semiHidden="1" w:unhideWhenUsed="1"/>
+    <w:lsdException w:name="List Number 2" w:semiHidden="1" w:unhideWhenUsed="1"/>
+    <w:lsdException w:name="List Number 3" w:semiHidden="1" w:unhideWhenUsed="1"/>
+    <w:lsdException w:name="List Number 4" w:semiHidden="1" w:unhideWhenUsed="1"/>
+    <w:lsdException w:name="List Number 5" w:semiHidden="1" w:unhideWhenUsed="1"/>
+    <w:lsdException w:name="Title" w:uiPriority="10" w:qFormat="1"/>
+    <w:lsdException w:name="Closing" w:semiHidden="1" w:unhideWhenUsed="1"/>
+    <w:lsdException w:name="Signature" w:semiHidden="1" w:unhideWhenUsed="1"/>
+    <w:lsdException w:name="Default Paragraph Font" w:semiHidden="1" w:uiPriority="1" w:unhideWhenUsed="1"/>
+    <w:lsdException w:name="Body Text" w:semiHidden="1" w:unhideWhenUsed="1"/>
+    <w:lsdException w:name="Body Text Indent" w:semiHidden="1" w:unhideWhenUsed="1"/>
+    <w:lsdException w:name="List Continue" w:semiHidden="1" w:unhideWhenUsed="1"/>
+    <w:lsdException w:name="List Continue 2" w:semiHidden="1" w:unhideWhenUsed="1"/>
+    <w:lsdException w:name="List Continue 3" w:semiHidden="1" w:unhideWhenUsed="1"/>
+    <w:lsdException w:name="List Continue 4" w:semiHidden="1" w:unhideWhenUsed="1"/>
+    <w:lsdException w:name="List Continue 5" w:semiHidden="1" w:unhideWhenUsed="1"/>
+    <w:lsdException w:name="Message Header" w:semiHidden="1" w:unhideWhenUsed="1"/>
+    <w:lsdException w:name="Subtitle" w:uiPriority="11" w:qFormat="1"/>
+    <w:lsdException w:name="Salutation" w:semiHidden="1" w:unhideWhenUsed="1"/>
+    <w:lsdException w:name="Date" w:semiHidden="1" w:unhideWhenUsed="1"/>
+    <w:lsdException w:name="Body Text First Indent" w:semiHidden="1" w:unhideWhenUsed="1"/>
+    <w:lsdException w:name="Body Text First Indent 2" w:semiHidden="1" w:unhideWhenUsed="1"/>
+    <w:lsdException w:name="Note Heading" w:semiHidden="1" w:unhideWhenUsed="1"/>
+    <w:lsdException w:name="Body Text 2" w:semiHidden="1" w:unhideWhenUsed="1"/>
+    <w:lsdException w:name="Body Text 3" w:semiHidden="1" w:unhideWhenUsed="1"/>
+    <w:lsdException w:name="Body Text Indent 2" w:semiHidden="1" w:unhideWhenUsed="1"/>
+    <w:lsdException w:name="Body Text Indent 3" w:semiHidden="1" w:unhideWhenUsed="1"/>
+    <w:lsdException w:name="Block Text" w:semiHidden="1" w:unhideWhenUsed="1"/>
+    <w:lsdException w:name="Hyperlink" w:semiHidden="1" w:unhideWhenUsed="1"/>
+    <w:lsdException w:name="FollowedHyperlink" w:semiHidden="1" w:unhideWhenUsed="1"/>
+    <w:lsdException w:name="Strong" w:uiPriority="22" w:qFormat="1"/>
+    <w:lsdException w:name="Emphasis" w:uiPriority="20" w:qFormat="1"/>
+    <w:lsdException w:name="Document Map" w:semiHidden="1" w:unhideWhenUsed="1"/>
+    <w:lsdException w:name="Plain Text" w:semiHidden="1" w:unhideWhenUsed="1"/>
+    <w:lsdException w:name="E-mail Signature" w:semiHidden="1" w:unhideWhenUsed="1"/>
+    <w:lsdException w:name="HTML Top of Form" w:semiHidden="1" w:unhideWhenUsed="1"/>
+    <w:lsdException w:name="HTML Bottom of Form" w:semiHidden="1" w:unhideWhenUsed="1"/>
+    <w:lsdException w:name="Normal (Web)" w:semiHidden="1" w:unhideWhenUsed="1"/>
+    <w:lsdException w:name="HTML Acronym" w:semiHidden="1" w:unhideWhenUsed="1"/>
+    <w:lsdException w:name="HTML Address" w:semiHidden="1" w:unhideWhenUsed="1"/>
+    <w:lsdException w:name="HTML Cite" w:semiHidden="1" w:unhideWhenUsed="1"/>
+    <w:lsdException w:name="HTML Code" w:semiHidden="1" w:unhideWhenUsed="1"/>
+    <w:lsdException w:name="HTML Definition" w:semiHidden="1" w:unhideWhenUsed="1"/>
+    <w:lsdException w:name="HTML Keyboard" w:semiHidden="1" w:unhideWhenUsed="1"/>
+    <w:lsdException w:name="HTML Preformatted" w:semiHidden="1" w:unhideWhenUsed="1"/>
+    <w:lsdException w:name="HTML Sample" w:semiHidden="1" w:unhideWhenUsed="1"/>
+    <w:lsdException w:name="HTML Typewriter" w:semiHidden="1" w:unhideWhenUsed="1"/>
+    <w:lsdException w:name="HTML Variable" w:semiHidden="1" w:unhideWhenUsed="1"/>
+    <w:lsdException w:name="Normal Table" w:semiHidden="1" w:unhideWhenUsed="1"/>
+    <w:lsdException w:name="annotation subject" w:semiHidden="1" w:unhideWhenUsed="1"/>
+    <w:lsdException w:name="No List" w:semiHidden="1" w:unhideWhenUsed="1"/>
+    <w:lsdException w:name="Outline List 1" w:semiHidden="1" w:unhideWhenUsed="1"/>
+    <w:lsdException w:name="Outline List 2" w:semiHidden="1" w:unhideWhenUsed="1"/>
+    <w:lsdException w:name="Outline List 3" w:semiHidden="1" w:unhideWhenUsed="1"/>
+    <w:lsdException w:name="Table Simple 1" w:semiHidden="1" w:unhideWhenUsed="1"/>
+    <w:lsdException w:name="Table Simple 2" w:semiHidden="1" w:unhideWhenUsed="1"/>
+    <w:lsdException w:name="Table Simple 3" w:semiHidden="1" w:unhideWhenUsed="1"/>
+    <w:lsdException w:name="Table Classic 1" w:semiHidden="1" w:unhideWhenUsed="1"/>
+    <w:lsdException w:name="Table Classic 2" w:semiHidden="1" w:unhideWhenUsed="1"/>
+    <w:lsdException w:name="Table Classic 3" w:semiHidden="1" w:unhideWhenUsed="1"/>
+    <w:lsdException w:name="Table Classic 4" w:semiHidden="1" w:unhideWhenUsed="1"/>
+    <w:lsdException w:name="Table Colorful 1" w:semiHidden="1" w:unhideWhenUsed="1"/>
+    <w:lsdException w:name="Table Colorful 2" w:semiHidden="1" w:unhideWhenUsed="1"/>
+    <w:lsdException w:name="Table Colorful 3" w:semiHidden="1" w:unhideWhenUsed="1"/>
+    <w:lsdException w:name="Table Columns 1" w:semiHidden="1" w:unhideWhenUsed="1"/>
+    <w:lsdException w:name="Table Columns 2" w:semiHidden="1" w:unhideWhenUsed="1"/>
+    <w:lsdException w:name="Table Columns 3" w:semiHidden="1" w:unhideWhenUsed="1"/>
+    <w:lsdException w:name="Table Columns 4" w:semiHidden="1" w:unhideWhenUsed="1"/>
+    <w:lsdException w:name="Table Columns 5" w:semiHidden="1" w:unhideWhenUsed="1"/>
+    <w:lsdException w:name="Table Grid 1" w:semiHidden="1" w:unhideWhenUsed="1"/>
+    <w:lsdException w:name="Table Grid 2" w:semiHidden="1" w:unhideWhenUsed="1"/>
+    <w:lsdException w:name="Table Grid 3" w:semiHidden="1" w:unhideWhenUsed="1"/>
+    <w:lsdException w:name="Table Grid 4" w:semiHidden="1" w:unhideWhenUsed="1"/>
+    <w:lsdException w:name="Table Grid 5" w:semiHidden="1" w:unhideWhenUsed="1"/>
+    <w:lsdException w:name="Table Grid 6" w:semiHidden="1" w:unhideWhenUsed="1"/>
+    <w:lsdException w:name="Table Grid 7" w:semiHidden="1" w:unhideWhenUsed="1"/>
+    <w:lsdException w:name="Table Grid 8" w:semiHidden="1" w:unhideWhenUsed="1"/>
+    <w:lsdException w:name="Table List 1" w:semiHidden="1" w:unhideWhenUsed="1"/>
+    <w:lsdException w:name="Table List 2" w:semiHidden="1" w:unhideWhenUsed="1"/>
+    <w:lsdException w:name="Table List 3" w:semiHidden="1" w:unhideWhenUsed="1"/>
+    <w:lsdException w:name="Table List 4" w:semiHidden="1" w:unhideWhenUsed="1"/>
+    <w:lsdException w:name="Table List 5" w:semiHidden="1" w:unhideWhenUsed="1"/>
+    <w:lsdException w:name="Table List 6" w:semiHidden="1" w:unhideWhenUsed="1"/>
+    <w:lsdException w:name="Table List 7" w:semiHidden="1" w:unhideWhenUsed="1"/>
+    <w:lsdException w:name="Table List 8" w:semiHidden="1" w:unhideWhenUsed="1"/>
+    <w:lsdException w:name="Table 3D effects 1" w:semiHidden="1" w:unhideWhenUsed="1"/>
+    <w:lsdException w:name="Table 3D effects 2" w:semiHidden="1" w:unhideWhenUsed="1"/>
+    <w:lsdException w:name="Table 3D effects 3" w:semiHidden="1" w:unhideWhenUsed="1"/>
+    <w:lsdException w:name="Table Contemporary" w:semiHidden="1" w:unhideWhenUsed="1"/>
+    <w:lsdException w:name="Table Elegant" w:semiHidden="1" w:unhideWhenUsed="1"/>
+    <w:lsdException w:name="Table Professional" w:semiHidden="1" w:unhideWhenUsed="1"/>
+    <w:lsdException w:name="Table Subtle 1" w:semiHidden="1" w:unhideWhenUsed="1"/>
+    <w:lsdException w:name="Table Subtle 2" w:semiHidden="1" w:unhideWhenUsed="1"/>
+    <w:lsdException w:name="Table Web 1" w:semiHidden="1" w:unhideWhenUsed="1"/>
+    <w:lsdException w:name="Table Web 2" w:semiHidden="1" w:unhideWhenUsed="1"/>
+    <w:lsdException w:name="Table Web 3" w:semiHidden="1" w:unhideWhenUsed="1"/>
+    <w:lsdException w:name="Balloon Text" w:semiHidden="1" w:unhideWhenUsed="1"/>
+    <w:lsdException w:name="Table Grid" w:uiPriority="39"/>
+    <w:lsdException w:name="Table Theme" w:semiHidden="1" w:unhideWhenUsed="1"/>
+    <w:lsdException w:name="Placeholder Text" w:semiHidden="1"/>
+    <w:lsdException w:name="No Spacing" w:uiPriority="1" w:qFormat="1"/>
+    <w:lsdException w:name="Light Shading" w:uiPriority="60"/>
+    <w:lsdException w:name="Light List" w:uiPriority="61"/>
+    <w:lsdException w:name="Light Grid" w:uiPriority="62"/>
+    <w:lsdException w:name="Medium Shading 1" w:uiPriority="63"/>
+    <w:lsdException w:name="Medium Shading 2" w:uiPriority="64"/>
+    <w:lsdException w:name="Medium List 1" w:uiPriority="65"/>
+    <w:lsdException w:name="Medium List 2" w:uiPriority="66"/>
+    <w:lsdException w:name="Medium Grid 1" w:uiPriority="67"/>
+    <w:lsdException w:name="Medium Grid 2" w:uiPriority="68"/>
+    <w:lsdException w:name="Medium Grid 3" w:uiPriority="69"/>
+    <w:lsdException w:name="Dark List" w:uiPriority="70"/>
+    <w:lsdException w:name="Colorful Shading" w:uiPriority="71"/>
+    <w:lsdException w:name="Colorful List" w:uiPriority="72"/>
+    <w:lsdException w:name="Colorful Grid" w:uiPriority="73"/>
+    <w:lsdException w:name="Light Shading Accent 1" w:uiPriority="60"/>
+    <w:lsdException w:name="Light List Accent 1" w:uiPriority="61"/>
+    <w:lsdException w:name="Light Grid Accent 1" w:uiPriority="62"/>
+    <w:lsdException w:name="Medium Shading 1 Accent 1" w:uiPriority="63"/>
+    <w:lsdException w:name="Medium Shading 2 Accent 1" w:uiPriority="64"/>
+    <w:lsdException w:name="Medium List 1 Accent 1" w:uiPriority="65"/>
+    <w:lsdException w:name="Revision" w:semiHidden="1"/>
+    <w:lsdException w:name="List Paragraph" w:uiPriority="34" w:qFormat="1"/>
+    <w:lsdException w:name="Quote" w:uiPriority="29" w:qFormat="1"/>
+    <w:lsdException w:name="Intense Quote" w:uiPriority="30" w:qFormat="1"/>
+    <w:lsdException w:name="Medium List 2 Accent 1" w:uiPriority="66"/>
+    <w:lsdException w:name="Medium Grid 1 Accent 1" w:uiPriority="67"/>
+    <w:lsdException w:name="Medium Grid 2 Accent 1" w:uiPriority="68"/>
+    <w:lsdException w:name="Medium Grid 3 Accent 1" w:uiPriority="69"/>
+    <w:lsdException w:name="Dark List Accent 1" w:uiPriority="70"/>
+    <w:lsdException w:name="Colorful Shading Accent 1" w:uiPriority="71"/>
+    <w:lsdException w:name="Colorful List Accent 1" w:uiPriority="72"/>
+    <w:lsdException w:name="Colorful Grid Accent 1" w:uiPriority="73"/>
+    <w:lsdException w:name="Light Shading Accent 2" w:uiPriority="60"/>
+    <w:lsdException w:name="Light List Accent 2" w:uiPriority="61"/>
+    <w:lsdException w:name="Light Grid Accent 2" w:uiPriority="62"/>
+    <w:lsdException w:name="Medium Shading 1 Accent 2" w:uiPriority="63"/>
+    <w:lsdException w:name="Medium Shading 2 Accent 2" w:uiPriority="64"/>
+    <w:lsdException w:name="Medium List 1 Accent 2" w:uiPriority="65"/>
+    <w:lsdException w:name="Medium List 2 Accent 2" w:uiPriority="66"/>
+    <w:lsdException w:name="Medium Grid 1 Accent 2" w:uiPriority="67"/>
+    <w:lsdException w:name="Medium Grid 2 Accent 2" w:uiPriority="68"/>
+    <w:lsdException w:name="Medium Grid 3 Accent 2" w:uiPriority="69"/>
+    <w:lsdException w:name="Dark List Accent 2" w:uiPriority="70"/>
+    <w:lsdException w:name="Colorful Shading Accent 2" w:uiPriority="71"/>
+    <w:lsdException w:name="Colorful List Accent 2" w:uiPriority="72"/>
+    <w:lsdException w:name="Colorful Grid Accent 2" w:uiPriority="73"/>
+    <w:lsdException w:name="Light Shading Accent 3" w:uiPriority="60"/>
+    <w:lsdException w:name="Light List Accent 3" w:uiPriority="61"/>
+    <w:lsdException w:name="Light Grid Accent 3" w:uiPriority="62"/>
+    <w:lsdException w:name="Medium Shading 1 Accent 3" w:uiPriority="63"/>
+    <w:lsdException w:name="Medium Shading 2 Accent 3" w:uiPriority="64"/>
+    <w:lsdException w:name="Medium List 1 Accent 3" w:uiPriority="65"/>
+    <w:lsdException w:name="Medium List 2 Accent 3" w:uiPriority="66"/>
+    <w:lsdException w:name="Medium Grid 1 Accent 3" w:uiPriority="67"/>
+    <w:lsdException w:name="Medium Grid 2 Accent 3" w:uiPriority="68"/>
+    <w:lsdException w:name="Medium Grid 3 Accent 3" w:uiPriority="69"/>
+    <w:lsdException w:name="Dark List Accent 3" w:uiPriority="70"/>
+    <w:lsdException w:name="Colorful Shading Accent 3" w:uiPriority="71"/>
+    <w:lsdException w:name="Colorful List Accent 3" w:uiPriority="72"/>
+    <w:lsdException w:name="Colorful Grid Accent 3" w:uiPriority="73"/>
+    <w:lsdException w:name="Light Shading Accent 4" w:uiPriority="60"/>
+    <w:lsdException w:name="Light List Accent 4" w:uiPriority="61"/>
+    <w:lsdException w:name="Light Grid Accent 4" w:uiPriority="62"/>
+    <w:lsdException w:name="Medium Shading 1 Accent 4" w:uiPriority="63"/>
+    <w:lsdException w:name="Medium Shading 2 Accent 4" w:uiPriority="64"/>
+    <w:lsdException w:name="Medium List 1 Accent 4" w:uiPriority="65"/>
+    <w:lsdException w:name="Medium List 2 Accent 4" w:uiPriority="66"/>
+    <w:lsdException w:name="Medium Grid 1 Accent 4" w:uiPriority="67"/>
+    <w:lsdException w:name="Medium Grid 2 Accent 4" w:uiPriority="68"/>
+    <w:lsdException w:name="Medium Grid 3 Accent 4" w:uiPriority="69"/>
+    <w:lsdException w:name="Dark List Accent 4" w:uiPriority="70"/>
+    <w:lsdException w:name="Colorful Shading Accent 4" w:uiPriority="71"/>
+    <w:lsdException w:name="Colorful List Accent 4" w:uiPriority="72"/>
+    <w:lsdException w:name="Colorful Grid Accent 4" w:uiPriority="73"/>
+    <w:lsdException w:name="Light Shading Accent 5" w:uiPriority="60"/>
+    <w:lsdException w:name="Light List Accent 5" w:uiPriority="61"/>
+    <w:lsdException w:name="Light Grid Accent 5" w:uiPriority="62"/>
+    <w:lsdException w:name="Medium Shading 1 Accent 5" w:uiPriority="63"/>
+    <w:lsdException w:name="Medium Shading 2 Accent 5" w:uiPriority="64"/>
+    <w:lsdException w:name="Medium List 1 Accent 5" w:uiPriority="65"/>
+    <w:lsdException w:name="Medium List 2 Accent 5" w:uiPriority="66"/>
+    <w:lsdException w:name="Medium Grid 1 Accent 5" w:uiPriority="67"/>
+    <w:lsdException w:name="Medium Grid 2 Accent 5" w:uiPriority="68"/>
+    <w:lsdException w:name="Medium Grid 3 Accent 5" w:uiPriority="69"/>
+    <w:lsdException w:name="Dark List Accent 5" w:uiPriority="70"/>
+    <w:lsdException w:name="Colorful Shading Accent 5" w:uiPriority="71"/>
+    <w:lsdException w:name="Colorful List Accent 5" w:uiPriority="72"/>
+    <w:lsdException w:name="Colorful Grid Accent 5" w:uiPriority="73"/>
+    <w:lsdException w:name="Light Shading Accent 6" w:uiPriority="60"/>
+    <w:lsdException w:name="Light List Accent 6" w:uiPriority="61"/>
+    <w:lsdException w:name="Light Grid Accent 6" w:uiPriority="62"/>
+    <w:lsdException w:name="Medium Shading 1 Accent 6" w:uiPriority="63"/>
+    <w:lsdException w:name="Medium Shading 2 Accent 6" w:uiPriority="64"/>
+    <w:lsdException w:name="Medium List 1 Accent 6" w:uiPriority="65"/>
+    <w:lsdException w:name="Medium List 2 Accent 6" w:uiPriority="66"/>
+    <w:lsdException w:name="Medium Grid 1 Accent 6" w:uiPriority="67"/>
+    <w:lsdException w:name="Medium Grid 2 Accent 6" w:uiPriority="68"/>
+    <w:lsdException w:name="Medium Grid 3 Accent 6" w:uiPriority="69"/>
+    <w:lsdException w:name="Dark List Accent 6" w:uiPriority="70"/>
+    <w:lsdException w:name="Colorful Shading Accent 6" w:uiPriority="71"/>
+    <w:lsdException w:name="Colorful List Accent 6" w:uiPriority="72"/>
+    <w:lsdException w:name="Colorful Grid Accent 6" w:uiPriority="73"/>
+    <w:lsdException w:name="Subtle Emphasis" w:uiPriority="19" w:qFormat="1"/>
+    <w:lsdException w:name="Intense Emphasis" w:uiPriority="21" w:qFormat="1"/>
+    <w:lsdException w:name="Subtle Reference" w:uiPriority="31" w:qFormat="1"/>
+    <w:lsdException w:name="Intense Reference" w:uiPriority="32" w:qFormat="1"/>
+    <w:lsdException w:name="Book Title" w:uiPriority="33" w:qFormat="1"/>
+    <w:lsdException w:name="Bibliography" w:semiHidden="1" w:uiPriority="37" w:unhideWhenUsed="1"/>
+    <w:lsdException w:name="TOC Heading" w:semiHidden="1" w:uiPriority="39" w:unhideWhenUsed="1" w:qFormat="1"/>
+    <w:lsdException w:name="Plain Table 1" w:uiPriority="41"/>
+    <w:lsdException w:name="Plain Table 2" w:uiPriority="42"/>
+    <w:lsdException w:name="Plain Table 3" w:uiPriority="43"/>
+    <w:lsdException w:name="Plain Table 4" w:uiPriority="44"/>
+    <w:lsdException w:name="Plain Table 5" w:uiPriority="45"/>
+    <w:lsdException w:name="Grid Table Light" w:uiPriority="40"/>
+    <w:lsdException w:name="Grid Table 1 Light" w:uiPriority="46"/>
+    <w:lsdException w:name="Grid Table 2" w:uiPriority="47"/>
+    <w:lsdException w:name="Grid Table 3" w:uiPriority="48"/>
+    <w:lsdException w:name="Grid Table 4" w:uiPriority="49"/>
+    <w:lsdException w:name="Grid Table 5 Dark" w:uiPriority="50"/>
+    <w:lsdException w:name="Grid Table 6 Colorful" w:uiPriority="51"/>
+    <w:lsdException w:name="Grid Table 7 Colorful" w:uiPriority="52"/>
+    <w:lsdException w:name="Grid Table 1 Light Accent 1" w:uiPriority="46"/>
+    <w:lsdException w:name="Grid Table 2 Accent 1" w:uiPriority="47"/>
+    <w:lsdException w:name="Grid Table 3 Accent 1" w:uiPriority="48"/>
+    <w:lsdException w:name="Grid Table 4 Accent 1" w:uiPriority="49"/>
+    <w:lsdException w:name="Grid Table 5 Dark Accent 1" w:uiPriority="50"/>
+    <w:lsdException w:name="Grid Table 6 Colorful Accent 1" w:uiPriority="51"/>
+    <w:lsdException w:name="Grid Table 7 Colorful Accent 1" w:uiPriority="52"/>
+    <w:lsdException w:name="Grid Table 1 Light Accent 2" w:uiPriority="46"/>
+    <w:lsdException w:name="Grid Table 2 Accent 2" w:uiPriority="47"/>
+    <w:lsdException w:name="Grid Table 3 Accent 2" w:uiPriority="48"/>
+    <w:lsdException w:name="Grid Table 4 Accent 2" w:uiPriority="49"/>
+    <w:lsdException w:name="Grid Table 5 Dark Accent 2" w:uiPriority="50"/>
+    <w:lsdException w:name="Grid Table 6 Colorful Accent 2" w:uiPriority="51"/>
+    <w:lsdException w:name="Grid Table 7 Colorful Accent 2" w:uiPriority="52"/>
+    <w:lsdException w:name="Grid Table 1 Light Accent 3" w:uiPriority="46"/>
+    <w:lsdException w:name="Grid Table 2 Accent 3" w:uiPriority="47"/>
+    <w:lsdException w:name="Grid Table 3 Accent 3" w:uiPriority="48"/>
+    <w:lsdException w:name="Grid Table 4 Accent 3" w:uiPriority="49"/>
+    <w:lsdException w:name="Grid Table 5 Dark Accent 3" w:uiPriority="50"/>
+    <w:lsdException w:name="Grid Table 6 Colorful Accent 3" w:uiPriority="51"/>
+    <w:lsdException w:name="Grid Table 7 Colorful Accent 3" w:uiPriority="52"/>
+    <w:lsdException w:name="Grid Table 1 Light Accent 4" w:uiPriority="46"/>
+    <w:lsdException w:name="Grid Table 2 Accent 4" w:uiPriority="47"/>
+    <w:lsdException w:name="Grid Table 3 Accent 4" w:uiPriority="48"/>
+    <w:lsdException w:name="Grid Table 4 Accent 4" w:uiPriority="49"/>
+    <w:lsdException w:name="Grid Table 5 Dark Accent 4" w:uiPriority="50"/>
+    <w:lsdException w:name="Grid Table 6 Colorful Accent 4" w:uiPriority="51"/>
+    <w:lsdException w:name="Grid Table 7 Colorful Accent 4" w:uiPriority="52"/>
+    <w:lsdException w:name="Grid Table 1 Light Accent 5" w:uiPriority="46"/>
+    <w:lsdException w:name="Grid Table 2 Accent 5" w:uiPriority="47"/>
+    <w:lsdException w:name="Grid Table 3 Accent 5" w:uiPriority="48"/>
+    <w:lsdException w:name="Grid Table 4 Accent 5" w:uiPriority="49"/>
+    <w:lsdException w:name="Grid Table 5 Dark Accent 5" w:uiPriority="50"/>
+    <w:lsdException w:name="Grid Table 6 Colorful Accent 5" w:uiPriority="51"/>
+    <w:lsdException w:name="Grid Table 7 Colorful Accent 5" w:uiPriority="52"/>
+    <w:lsdException w:name="Grid Table 1 Light Accent 6" w:uiPriority="46"/>
+    <w:lsdException w:name="Grid Table 2 Accent 6" w:uiPriority="47"/>
+    <w:lsdException w:name="Grid Table 3 Accent 6" w:uiPriority="48"/>
+    <w:lsdException w:name="Grid Table 4 Accent 6" w:uiPriority="49"/>
+    <w:lsdException w:name="Grid Table 5 Dark Accent 6" w:uiPriority="50"/>
+    <w:lsdException w:name="Grid Table 6 Colorful Accent 6" w:uiPriority="51"/>
+    <w:lsdException w:name="Grid Table 7 Colorful Accent 6" w:uiPriority="52"/>
+    <w:lsdException w:name="List Table 1 Light" w:uiPriority="46"/>
+    <w:lsdException w:name="List Table 2" w:uiPriority="47"/>
+    <w:lsdException w:name="List Table 3" w:uiPriority="48"/>
+    <w:lsdException w:name="List Table 4" w:uiPriority="49"/>
+    <w:lsdException w:name="List Table 5 Dark" w:uiPriority="50"/>
+    <w:lsdException w:name="List Table 6 Colorful" w:uiPriority="51"/>
+    <w:lsdException w:name="List Table 7 Colorful" w:uiPriority="52"/>
+    <w:lsdException w:name="List Table 1 Light Accent 1" w:uiPriority="46"/>
+    <w:lsdException w:name="List Table 2 Accent 1" w:uiPriority="47"/>
+    <w:lsdException w:name="List Table 3 Accent 1" w:uiPriority="48"/>
+    <w:lsdException w:name="List Table 4 Accent 1" w:uiPriority="49"/>
+    <w:lsdException w:name="List Table 5 Dark Accent 1" w:uiPriority="50"/>
+    <w:lsdException w:name="List Table 6 Colorful Accent 1" w:uiPriority="51"/>
+    <w:lsdException w:name="List Table 7 Colorful Accent 1" w:uiPriority="52"/>
+    <w:lsdException w:name="List Table 1 Light Accent 2" w:uiPriority="46"/>
+    <w:lsdException w:name="List Table 2 Accent 2" w:uiPriority="47"/>
+    <w:lsdException w:name="List Table 3 Accent 2" w:uiPriority="48"/>
+    <w:lsdException w:name="List Table 4 Accent 2" w:uiPriority="49"/>
+    <w:lsdException w:name="List Table 5 Dark Accent 2" w:uiPriority="50"/>
+    <w:lsdException w:name="List Table 6 Colorful Accent 2" w:uiPriority="51"/>
+    <w:lsdException w:name="List Table 7 Colorful Accent 2" w:uiPriority="52"/>
+    <w:lsdException w:name="List Table 1 Light Accent 3" w:uiPriority="46"/>
+    <w:lsdException w:name="List Table 2 Accent 3" w:uiPriority="47"/>
+    <w:lsdException w:name="List Table 3 Accent 3" w:uiPriority="48"/>
+    <w:lsdException w:name="List Table 4 Accent 3" w:uiPriority="49"/>
+    <w:lsdException w:name="List Table 5 Dark Accent 3" w:uiPriority="50"/>
+    <w:lsdException w:name="List Table 6 Colorful Accent 3" w:uiPriority="51"/>
+    <w:lsdException w:name="List Table 7 Colorful Accent 3" w:uiPriority="52"/>
+    <w:lsdException w:name="List Table 1 Light Accent 4" w:uiPriority="46"/>
+    <w:lsdException w:name="List Table 2 Accent 4" w:uiPriority="47"/>
+    <w:lsdException w:name="List Table 3 Accent 4" w:uiPriority="48"/>
+    <w:lsdException w:name="List Table 4 Accent 4" w:uiPriority="49"/>
+    <w:lsdException w:name="List Table 5 Dark Accent 4" w:uiPriority="50"/>
+    <w:lsdException w:name="List Table 6 Colorful Accent 4" w:uiPriority="51"/>
+    <w:lsdException w:name="List Table 7 Colorful Accent 4" w:uiPriority="52"/>
+    <w:lsdException w:name="List Table 1 Light Accent 5" w:uiPriority="46"/>
+    <w:lsdException w:name="List Table 2 Accent 5" w:uiPriority="47"/>
+    <w:lsdException w:name="List Table 3 Accent 5" w:uiPriority="48"/>
+    <w:lsdException w:name="List Table 4 Accent 5" w:uiPriority="49"/>
+    <w:lsdException w:name="List Table 5 Dark Accent 5" w:uiPriority="50"/>
+    <w:lsdException w:name="List Table 6 Colorful Accent 5" w:uiPriority="51"/>
+    <w:lsdException w:name="List Table 7 Colorful Accent 5" w:uiPriority="52"/>
+    <w:lsdException w:name="List Table 1 Light Accent 6" w:uiPriority="46"/>
+    <w:lsdException w:name="List Table 2 Accent 6" w:uiPriority="47"/>
+    <w:lsdException w:name="List Table 3 Accent 6" w:uiPriority="48"/>
+    <w:lsdException w:name="List Table 4 Accent 6" w:uiPriority="49"/>
+    <w:lsdException w:name="List Table 5 Dark Accent 6" w:uiPriority="50"/>
+    <w:lsdException w:name="List Table 6 Colorful Accent 6" w:uiPriority="51"/>
+    <w:lsdException w:name="List Table 7 Colorful Accent 6" w:uiPriority="52"/>
+    <w:lsdException w:name="Mention" w:semiHidden="1" w:unhideWhenUsed="1"/>
+    <w:lsdException w:name="Smart Hyperlink" w:semiHidden="1" w:unhideWhenUsed="1"/>
+    <w:lsdException w:name="Hashtag" w:semiHidden="1" w:unhideWhenUsed="1"/>
+    <w:lsdException w:name="Unresolved Mention" w:semiHidden="1" w:unhideWhenUsed="1"/>
   </w:latentStyles>
   <w:style w:type="paragraph" w:default="1" w:styleId="Normal">
     <w:name w:val="Normal"/>
@@ -933,274 +1372,8 @@
       <w:u w:val="single"/>
     </w:rPr>
   </w:style>
-  <w:style w:type="character" w:customStyle="1" w:styleId="UnresolvedMention">
-    <w:name w:val="Unresolved Mention"/>
-    <w:basedOn w:val="DefaultParagraphFont"/>
-    <w:uiPriority w:val="99"/>
-    <w:semiHidden/>
-    <w:unhideWhenUsed/>
-    <w:rsid w:val="00F710F1"/>
-    <w:rPr>
-      <w:color w:val="808080"/>
-      <w:shd w:val="clear" w:color="auto" w:fill="E6E6E6"/>
-    </w:rPr>
-  </w:style>
-  <w:style w:type="paragraph" w:styleId="NoSpacing">
-    <w:name w:val="No Spacing"/>
-    <w:uiPriority w:val="1"/>
-    <w:qFormat/>
-    <w:rsid w:val="00F710F1"/>
-    <w:pPr>
-      <w:spacing w:after="0" w:line="240" w:lineRule="auto"/>
-    </w:pPr>
-  </w:style>
-  <w:style w:type="paragraph" w:styleId="Header">
-    <w:name w:val="header"/>
-    <w:basedOn w:val="Normal"/>
-    <w:link w:val="HeaderChar"/>
-    <w:uiPriority w:val="99"/>
-    <w:unhideWhenUsed/>
-    <w:rsid w:val="00F710F1"/>
-    <w:pPr>
-      <w:tabs>
-        <w:tab w:val="center" w:pos="4680"/>
-        <w:tab w:val="right" w:pos="9360"/>
-      </w:tabs>
-      <w:spacing w:after="0" w:line="240" w:lineRule="auto"/>
-    </w:pPr>
-  </w:style>
-  <w:style w:type="character" w:customStyle="1" w:styleId="HeaderChar">
-    <w:name w:val="Header Char"/>
-    <w:basedOn w:val="DefaultParagraphFont"/>
-    <w:link w:val="Header"/>
-    <w:uiPriority w:val="99"/>
-    <w:rsid w:val="00F710F1"/>
-  </w:style>
-  <w:style w:type="paragraph" w:styleId="Footer">
-    <w:name w:val="footer"/>
-    <w:basedOn w:val="Normal"/>
-    <w:link w:val="FooterChar"/>
-    <w:uiPriority w:val="99"/>
-    <w:unhideWhenUsed/>
-    <w:rsid w:val="00F710F1"/>
-    <w:pPr>
-      <w:tabs>
-        <w:tab w:val="center" w:pos="4680"/>
-        <w:tab w:val="right" w:pos="9360"/>
-      </w:tabs>
-      <w:spacing w:after="0" w:line="240" w:lineRule="auto"/>
-    </w:pPr>
-  </w:style>
-  <w:style w:type="character" w:customStyle="1" w:styleId="FooterChar">
-    <w:name w:val="Footer Char"/>
-    <w:basedOn w:val="DefaultParagraphFont"/>
-    <w:link w:val="Footer"/>
-    <w:uiPriority w:val="99"/>
-    <w:rsid w:val="00F710F1"/>
-  </w:style>
-</w:styles>
-</file>
-
-<file path=word/stylesWithEffects.xml><?xml version="1.0" encoding="utf-8"?>
-<w:styles xmlns:wpc="http://schemas.microsoft.com/office/word/2010/wordprocessingCanvas" xmlns:mc="http://schemas.openxmlformats.org/markup-compatibility/2006" xmlns:o="urn:schemas-microsoft-com:office:office" xmlns:r="http://schemas.openxmlformats.org/officeDocument/2006/relationships" xmlns:m="http://schemas.openxmlformats.org/officeDocument/2006/math" xmlns:v="urn:schemas-microsoft-com:vml" xmlns:wp14="http://schemas.microsoft.com/office/word/2010/wordprocessingDrawing" xmlns:wp="http://schemas.openxmlformats.org/drawingml/2006/wordprocessingDrawing" xmlns:w10="urn:schemas-microsoft-com:office:word" xmlns:w="http://schemas.openxmlformats.org/wordprocessingml/2006/main" xmlns:w14="http://schemas.microsoft.com/office/word/2010/wordml" xmlns:wpg="http://schemas.microsoft.com/office/word/2010/wordprocessingGroup" xmlns:wpi="http://schemas.microsoft.com/office/word/2010/wordprocessingInk" xmlns:wne="http://schemas.microsoft.com/office/word/2006/wordml" xmlns:wps="http://schemas.microsoft.com/office/word/2010/wordprocessingShape" mc:Ignorable="w14 wp14">
-  <w:docDefaults>
-    <w:rPrDefault>
-      <w:rPr>
-        <w:rFonts w:asciiTheme="minorHAnsi" w:eastAsiaTheme="minorHAnsi" w:hAnsiTheme="minorHAnsi" w:cstheme="minorBidi"/>
-        <w:sz w:val="22"/>
-        <w:szCs w:val="22"/>
-        <w:lang w:val="en-US" w:eastAsia="en-US" w:bidi="ar-SA"/>
-      </w:rPr>
-    </w:rPrDefault>
-    <w:pPrDefault>
-      <w:pPr>
-        <w:spacing w:after="160" w:line="259" w:lineRule="auto"/>
-      </w:pPr>
-    </w:pPrDefault>
-  </w:docDefaults>
-  <w:latentStyles w:defLockedState="0" w:defUIPriority="99" w:defSemiHidden="1" w:defUnhideWhenUsed="1" w:defQFormat="0" w:count="267">
-    <w:lsdException w:name="Normal" w:semiHidden="0" w:uiPriority="0" w:unhideWhenUsed="0" w:qFormat="1"/>
-    <w:lsdException w:name="heading 1" w:semiHidden="0" w:uiPriority="9" w:unhideWhenUsed="0" w:qFormat="1"/>
-    <w:lsdException w:name="heading 2" w:uiPriority="9" w:qFormat="1"/>
-    <w:lsdException w:name="heading 3" w:uiPriority="9" w:qFormat="1"/>
-    <w:lsdException w:name="heading 4" w:uiPriority="9" w:qFormat="1"/>
-    <w:lsdException w:name="heading 5" w:uiPriority="9" w:qFormat="1"/>
-    <w:lsdException w:name="heading 6" w:uiPriority="9" w:qFormat="1"/>
-    <w:lsdException w:name="heading 7" w:uiPriority="9" w:qFormat="1"/>
-    <w:lsdException w:name="heading 8" w:uiPriority="9" w:qFormat="1"/>
-    <w:lsdException w:name="heading 9" w:uiPriority="9" w:qFormat="1"/>
-    <w:lsdException w:name="toc 1" w:uiPriority="39"/>
-    <w:lsdException w:name="toc 2" w:uiPriority="39"/>
-    <w:lsdException w:name="toc 3" w:uiPriority="39"/>
-    <w:lsdException w:name="toc 4" w:uiPriority="39"/>
-    <w:lsdException w:name="toc 5" w:uiPriority="39"/>
-    <w:lsdException w:name="toc 6" w:uiPriority="39"/>
-    <w:lsdException w:name="toc 7" w:uiPriority="39"/>
-    <w:lsdException w:name="toc 8" w:uiPriority="39"/>
-    <w:lsdException w:name="toc 9" w:uiPriority="39"/>
-    <w:lsdException w:name="caption" w:uiPriority="35" w:qFormat="1"/>
-    <w:lsdException w:name="Title" w:semiHidden="0" w:uiPriority="10" w:unhideWhenUsed="0" w:qFormat="1"/>
-    <w:lsdException w:name="Default Paragraph Font" w:uiPriority="1"/>
-    <w:lsdException w:name="Subtitle" w:semiHidden="0" w:uiPriority="11" w:unhideWhenUsed="0" w:qFormat="1"/>
-    <w:lsdException w:name="Strong" w:semiHidden="0" w:uiPriority="22" w:unhideWhenUsed="0" w:qFormat="1"/>
-    <w:lsdException w:name="Emphasis" w:semiHidden="0" w:uiPriority="20" w:unhideWhenUsed="0" w:qFormat="1"/>
-    <w:lsdException w:name="Table Grid" w:semiHidden="0" w:uiPriority="39" w:unhideWhenUsed="0"/>
-    <w:lsdException w:name="Placeholder Text" w:unhideWhenUsed="0"/>
-    <w:lsdException w:name="No Spacing" w:semiHidden="0" w:uiPriority="1" w:unhideWhenUsed="0" w:qFormat="1"/>
-    <w:lsdException w:name="Light Shading" w:semiHidden="0" w:uiPriority="60" w:unhideWhenUsed="0"/>
-    <w:lsdException w:name="Light List" w:semiHidden="0" w:uiPriority="61" w:unhideWhenUsed="0"/>
-    <w:lsdException w:name="Light Grid" w:semiHidden="0" w:uiPriority="62" w:unhideWhenUsed="0"/>
-    <w:lsdException w:name="Medium Shading 1" w:semiHidden="0" w:uiPriority="63" w:unhideWhenUsed="0"/>
-    <w:lsdException w:name="Medium Shading 2" w:semiHidden="0" w:uiPriority="64" w:unhideWhenUsed="0"/>
-    <w:lsdException w:name="Medium List 1" w:semiHidden="0" w:uiPriority="65" w:unhideWhenUsed="0"/>
-    <w:lsdException w:name="Medium List 2" w:semiHidden="0" w:uiPriority="66" w:unhideWhenUsed="0"/>
-    <w:lsdException w:name="Medium Grid 1" w:semiHidden="0" w:uiPriority="67" w:unhideWhenUsed="0"/>
-    <w:lsdException w:name="Medium Grid 2" w:semiHidden="0" w:uiPriority="68" w:unhideWhenUsed="0"/>
-    <w:lsdException w:name="Medium Grid 3" w:semiHidden="0" w:uiPriority="69" w:unhideWhenUsed="0"/>
-    <w:lsdException w:name="Dark List" w:semiHidden="0" w:uiPriority="70" w:unhideWhenUsed="0"/>
-    <w:lsdException w:name="Colorful Shading" w:semiHidden="0" w:uiPriority="71" w:unhideWhenUsed="0"/>
-    <w:lsdException w:name="Colorful List" w:semiHidden="0" w:uiPriority="72" w:unhideWhenUsed="0"/>
-    <w:lsdException w:name="Colorful Grid" w:semiHidden="0" w:uiPriority="73" w:unhideWhenUsed="0"/>
-    <w:lsdException w:name="Light Shading Accent 1" w:semiHidden="0" w:uiPriority="60" w:unhideWhenUsed="0"/>
-    <w:lsdException w:name="Light List Accent 1" w:semiHidden="0" w:uiPriority="61" w:unhideWhenUsed="0"/>
-    <w:lsdException w:name="Light Grid Accent 1" w:semiHidden="0" w:uiPriority="62" w:unhideWhenUsed="0"/>
-    <w:lsdException w:name="Medium Shading 1 Accent 1" w:semiHidden="0" w:uiPriority="63" w:unhideWhenUsed="0"/>
-    <w:lsdException w:name="Medium Shading 2 Accent 1" w:semiHidden="0" w:uiPriority="64" w:unhideWhenUsed="0"/>
-    <w:lsdException w:name="Medium List 1 Accent 1" w:semiHidden="0" w:uiPriority="65" w:unhideWhenUsed="0"/>
-    <w:lsdException w:name="Revision" w:unhideWhenUsed="0"/>
-    <w:lsdException w:name="List Paragraph" w:semiHidden="0" w:uiPriority="34" w:unhideWhenUsed="0" w:qFormat="1"/>
-    <w:lsdException w:name="Quote" w:semiHidden="0" w:uiPriority="29" w:unhideWhenUsed="0" w:qFormat="1"/>
-    <w:lsdException w:name="Intense Quote" w:semiHidden="0" w:uiPriority="30" w:unhideWhenUsed="0" w:qFormat="1"/>
-    <w:lsdException w:name="Medium List 2 Accent 1" w:semiHidden="0" w:uiPriority="66" w:unhideWhenUsed="0"/>
-    <w:lsdException w:name="Medium Grid 1 Accent 1" w:semiHidden="0" w:uiPriority="67" w:unhideWhenUsed="0"/>
-    <w:lsdException w:name="Medium Grid 2 Accent 1" w:semiHidden="0" w:uiPriority="68" w:unhideWhenUsed="0"/>
-    <w:lsdException w:name="Medium Grid 3 Accent 1" w:semiHidden="0" w:uiPriority="69" w:unhideWhenUsed="0"/>
-    <w:lsdException w:name="Dark List Accent 1" w:semiHidden="0" w:uiPriority="70" w:unhideWhenUsed="0"/>
-    <w:lsdException w:name="Colorful Shading Accent 1" w:semiHidden="0" w:uiPriority="71" w:unhideWhenUsed="0"/>
-    <w:lsdException w:name="Colorful List Accent 1" w:semiHidden="0" w:uiPriority="72" w:unhideWhenUsed="0"/>
-    <w:lsdException w:name="Colorful Grid Accent 1" w:semiHidden="0" w:uiPriority="73" w:unhideWhenUsed="0"/>
-    <w:lsdException w:name="Light Shading Accent 2" w:semiHidden="0" w:uiPriority="60" w:unhideWhenUsed="0"/>
-    <w:lsdException w:name="Light List Accent 2" w:semiHidden="0" w:uiPriority="61" w:unhideWhenUsed="0"/>
-    <w:lsdException w:name="Light Grid Accent 2" w:semiHidden="0" w:uiPriority="62" w:unhideWhenUsed="0"/>
-    <w:lsdException w:name="Medium Shading 1 Accent 2" w:semiHidden="0" w:uiPriority="63" w:unhideWhenUsed="0"/>
-    <w:lsdException w:name="Medium Shading 2 Accent 2" w:semiHidden="0" w:uiPriority="64" w:unhideWhenUsed="0"/>
-    <w:lsdException w:name="Medium List 1 Accent 2" w:semiHidden="0" w:uiPriority="65" w:unhideWhenUsed="0"/>
-    <w:lsdException w:name="Medium List 2 Accent 2" w:semiHidden="0" w:uiPriority="66" w:unhideWhenUsed="0"/>
-    <w:lsdException w:name="Medium Grid 1 Accent 2" w:semiHidden="0" w:uiPriority="67" w:unhideWhenUsed="0"/>
-    <w:lsdException w:name="Medium Grid 2 Accent 2" w:semiHidden="0" w:uiPriority="68" w:unhideWhenUsed="0"/>
-    <w:lsdException w:name="Medium Grid 3 Accent 2" w:semiHidden="0" w:uiPriority="69" w:unhideWhenUsed="0"/>
-    <w:lsdException w:name="Dark List Accent 2" w:semiHidden="0" w:uiPriority="70" w:unhideWhenUsed="0"/>
-    <w:lsdException w:name="Colorful Shading Accent 2" w:semiHidden="0" w:uiPriority="71" w:unhideWhenUsed="0"/>
-    <w:lsdException w:name="Colorful List Accent 2" w:semiHidden="0" w:uiPriority="72" w:unhideWhenUsed="0"/>
-    <w:lsdException w:name="Colorful Grid Accent 2" w:semiHidden="0" w:uiPriority="73" w:unhideWhenUsed="0"/>
-    <w:lsdException w:name="Light Shading Accent 3" w:semiHidden="0" w:uiPriority="60" w:unhideWhenUsed="0"/>
-    <w:lsdException w:name="Light List Accent 3" w:semiHidden="0" w:uiPriority="61" w:unhideWhenUsed="0"/>
-    <w:lsdException w:name="Light Grid Accent 3" w:semiHidden="0" w:uiPriority="62" w:unhideWhenUsed="0"/>
-    <w:lsdException w:name="Medium Shading 1 Accent 3" w:semiHidden="0" w:uiPriority="63" w:unhideWhenUsed="0"/>
-    <w:lsdException w:name="Medium Shading 2 Accent 3" w:semiHidden="0" w:uiPriority="64" w:unhideWhenUsed="0"/>
-    <w:lsdException w:name="Medium List 1 Accent 3" w:semiHidden="0" w:uiPriority="65" w:unhideWhenUsed="0"/>
-    <w:lsdException w:name="Medium List 2 Accent 3" w:semiHidden="0" w:uiPriority="66" w:unhideWhenUsed="0"/>
-    <w:lsdException w:name="Medium Grid 1 Accent 3" w:semiHidden="0" w:uiPriority="67" w:unhideWhenUsed="0"/>
-    <w:lsdException w:name="Medium Grid 2 Accent 3" w:semiHidden="0" w:uiPriority="68" w:unhideWhenUsed="0"/>
-    <w:lsdException w:name="Medium Grid 3 Accent 3" w:semiHidden="0" w:uiPriority="69" w:unhideWhenUsed="0"/>
-    <w:lsdException w:name="Dark List Accent 3" w:semiHidden="0" w:uiPriority="70" w:unhideWhenUsed="0"/>
-    <w:lsdException w:name="Colorful Shading Accent 3" w:semiHidden="0" w:uiPriority="71" w:unhideWhenUsed="0"/>
-    <w:lsdException w:name="Colorful List Accent 3" w:semiHidden="0" w:uiPriority="72" w:unhideWhenUsed="0"/>
-    <w:lsdException w:name="Colorful Grid Accent 3" w:semiHidden="0" w:uiPriority="73" w:unhideWhenUsed="0"/>
-    <w:lsdException w:name="Light Shading Accent 4" w:semiHidden="0" w:uiPriority="60" w:unhideWhenUsed="0"/>
-    <w:lsdException w:name="Light List Accent 4" w:semiHidden="0" w:uiPriority="61" w:unhideWhenUsed="0"/>
-    <w:lsdException w:name="Light Grid Accent 4" w:semiHidden="0" w:uiPriority="62" w:unhideWhenUsed="0"/>
-    <w:lsdException w:name="Medium Shading 1 Accent 4" w:semiHidden="0" w:uiPriority="63" w:unhideWhenUsed="0"/>
-    <w:lsdException w:name="Medium Shading 2 Accent 4" w:semiHidden="0" w:uiPriority="64" w:unhideWhenUsed="0"/>
-    <w:lsdException w:name="Medium List 1 Accent 4" w:semiHidden="0" w:uiPriority="65" w:unhideWhenUsed="0"/>
-    <w:lsdException w:name="Medium List 2 Accent 4" w:semiHidden="0" w:uiPriority="66" w:unhideWhenUsed="0"/>
-    <w:lsdException w:name="Medium Grid 1 Accent 4" w:semiHidden="0" w:uiPriority="67" w:unhideWhenUsed="0"/>
-    <w:lsdException w:name="Medium Grid 2 Accent 4" w:semiHidden="0" w:uiPriority="68" w:unhideWhenUsed="0"/>
-    <w:lsdException w:name="Medium Grid 3 Accent 4" w:semiHidden="0" w:uiPriority="69" w:unhideWhenUsed="0"/>
-    <w:lsdException w:name="Dark List Accent 4" w:semiHidden="0" w:uiPriority="70" w:unhideWhenUsed="0"/>
-    <w:lsdException w:name="Colorful Shading Accent 4" w:semiHidden="0" w:uiPriority="71" w:unhideWhenUsed="0"/>
-    <w:lsdException w:name="Colorful List Accent 4" w:semiHidden="0" w:uiPriority="72" w:unhideWhenUsed="0"/>
-    <w:lsdException w:name="Colorful Grid Accent 4" w:semiHidden="0" w:uiPriority="73" w:unhideWhenUsed="0"/>
-    <w:lsdException w:name="Light Shading Accent 5" w:semiHidden="0" w:uiPriority="60" w:unhideWhenUsed="0"/>
-    <w:lsdException w:name="Light List Accent 5" w:semiHidden="0" w:uiPriority="61" w:unhideWhenUsed="0"/>
-    <w:lsdException w:name="Light Grid Accent 5" w:semiHidden="0" w:uiPriority="62" w:unhideWhenUsed="0"/>
-    <w:lsdException w:name="Medium Shading 1 Accent 5" w:semiHidden="0" w:uiPriority="63" w:unhideWhenUsed="0"/>
-    <w:lsdException w:name="Medium Shading 2 Accent 5" w:semiHidden="0" w:uiPriority="64" w:unhideWhenUsed="0"/>
-    <w:lsdException w:name="Medium List 1 Accent 5" w:semiHidden="0" w:uiPriority="65" w:unhideWhenUsed="0"/>
-    <w:lsdException w:name="Medium List 2 Accent 5" w:semiHidden="0" w:uiPriority="66" w:unhideWhenUsed="0"/>
-    <w:lsdException w:name="Medium Grid 1 Accent 5" w:semiHidden="0" w:uiPriority="67" w:unhideWhenUsed="0"/>
-    <w:lsdException w:name="Medium Grid 2 Accent 5" w:semiHidden="0" w:uiPriority="68" w:unhideWhenUsed="0"/>
-    <w:lsdException w:name="Medium Grid 3 Accent 5" w:semiHidden="0" w:uiPriority="69" w:unhideWhenUsed="0"/>
-    <w:lsdException w:name="Dark List Accent 5" w:semiHidden="0" w:uiPriority="70" w:unhideWhenUsed="0"/>
-    <w:lsdException w:name="Colorful Shading Accent 5" w:semiHidden="0" w:uiPriority="71" w:unhideWhenUsed="0"/>
-    <w:lsdException w:name="Colorful List Accent 5" w:semiHidden="0" w:uiPriority="72" w:unhideWhenUsed="0"/>
-    <w:lsdException w:name="Colorful Grid Accent 5" w:semiHidden="0" w:uiPriority="73" w:unhideWhenUsed="0"/>
-    <w:lsdException w:name="Light Shading Accent 6" w:semiHidden="0" w:uiPriority="60" w:unhideWhenUsed="0"/>
-    <w:lsdException w:name="Light List Accent 6" w:semiHidden="0" w:uiPriority="61" w:unhideWhenUsed="0"/>
-    <w:lsdException w:name="Light Grid Accent 6" w:semiHidden="0" w:uiPriority="62" w:unhideWhenUsed="0"/>
-    <w:lsdException w:name="Medium Shading 1 Accent 6" w:semiHidden="0" w:uiPriority="63" w:unhideWhenUsed="0"/>
-    <w:lsdException w:name="Medium Shading 2 Accent 6" w:semiHidden="0" w:uiPriority="64" w:unhideWhenUsed="0"/>
-    <w:lsdException w:name="Medium List 1 Accent 6" w:semiHidden="0" w:uiPriority="65" w:unhideWhenUsed="0"/>
-    <w:lsdException w:name="Medium List 2 Accent 6" w:semiHidden="0" w:uiPriority="66" w:unhideWhenUsed="0"/>
-    <w:lsdException w:name="Medium Grid 1 Accent 6" w:semiHidden="0" w:uiPriority="67" w:unhideWhenUsed="0"/>
-    <w:lsdException w:name="Medium Grid 2 Accent 6" w:semiHidden="0" w:uiPriority="68" w:unhideWhenUsed="0"/>
-    <w:lsdException w:name="Medium Grid 3 Accent 6" w:semiHidden="0" w:uiPriority="69" w:unhideWhenUsed="0"/>
-    <w:lsdException w:name="Dark List Accent 6" w:semiHidden="0" w:uiPriority="70" w:unhideWhenUsed="0"/>
-    <w:lsdException w:name="Colorful Shading Accent 6" w:semiHidden="0" w:uiPriority="71" w:unhideWhenUsed="0"/>
-    <w:lsdException w:name="Colorful List Accent 6" w:semiHidden="0" w:uiPriority="72" w:unhideWhenUsed="0"/>
-    <w:lsdException w:name="Colorful Grid Accent 6" w:semiHidden="0" w:uiPriority="73" w:unhideWhenUsed="0"/>
-    <w:lsdException w:name="Subtle Emphasis" w:semiHidden="0" w:uiPriority="19" w:unhideWhenUsed="0" w:qFormat="1"/>
-    <w:lsdException w:name="Intense Emphasis" w:semiHidden="0" w:uiPriority="21" w:unhideWhenUsed="0" w:qFormat="1"/>
-    <w:lsdException w:name="Subtle Reference" w:semiHidden="0" w:uiPriority="31" w:unhideWhenUsed="0" w:qFormat="1"/>
-    <w:lsdException w:name="Intense Reference" w:semiHidden="0" w:uiPriority="32" w:unhideWhenUsed="0" w:qFormat="1"/>
-    <w:lsdException w:name="Book Title" w:semiHidden="0" w:uiPriority="33" w:unhideWhenUsed="0" w:qFormat="1"/>
-    <w:lsdException w:name="Bibliography" w:uiPriority="37"/>
-    <w:lsdException w:name="TOC Heading" w:uiPriority="39" w:qFormat="1"/>
-  </w:latentStyles>
-  <w:style w:type="paragraph" w:default="1" w:styleId="Normal">
-    <w:name w:val="Normal"/>
-    <w:qFormat/>
-  </w:style>
-  <w:style w:type="character" w:default="1" w:styleId="DefaultParagraphFont">
-    <w:name w:val="Default Paragraph Font"/>
-    <w:uiPriority w:val="1"/>
-    <w:semiHidden/>
-    <w:unhideWhenUsed/>
-  </w:style>
-  <w:style w:type="table" w:default="1" w:styleId="TableNormal">
-    <w:name w:val="Normal Table"/>
-    <w:uiPriority w:val="99"/>
-    <w:semiHidden/>
-    <w:unhideWhenUsed/>
-    <w:tblPr>
-      <w:tblInd w:w="0" w:type="dxa"/>
-      <w:tblCellMar>
-        <w:top w:w="0" w:type="dxa"/>
-        <w:left w:w="108" w:type="dxa"/>
-        <w:bottom w:w="0" w:type="dxa"/>
-        <w:right w:w="108" w:type="dxa"/>
-      </w:tblCellMar>
-    </w:tblPr>
-  </w:style>
-  <w:style w:type="numbering" w:default="1" w:styleId="NoList">
-    <w:name w:val="No List"/>
-    <w:uiPriority w:val="99"/>
-    <w:semiHidden/>
-    <w:unhideWhenUsed/>
-  </w:style>
-  <w:style w:type="character" w:styleId="Hyperlink">
-    <w:name w:val="Hyperlink"/>
-    <w:basedOn w:val="DefaultParagraphFont"/>
-    <w:uiPriority w:val="99"/>
-    <w:unhideWhenUsed/>
-    <w:rsid w:val="00F710F1"/>
-    <w:rPr>
-      <w:color w:val="0563C1" w:themeColor="hyperlink"/>
-      <w:u w:val="single"/>
-    </w:rPr>
-  </w:style>
-  <w:style w:type="character" w:customStyle="1" w:styleId="UnresolvedMention">
-    <w:name w:val="Unresolved Mention"/>
+  <w:style w:type="character" w:customStyle="1" w:styleId="UnresolvedMention1">
+    <w:name w:val="Unresolved Mention1"/>
     <w:basedOn w:val="DefaultParagraphFont"/>
     <w:uiPriority w:val="99"/>
     <w:semiHidden/>
@@ -1522,7 +1695,7 @@
   <a:extraClrSchemeLst/>
   <a:extLst>
     <a:ext uri="{05A4C25C-085E-4340-85A3-A5531E510DB2}">
-      <thm15:themeFamily xmlns:thm15="http://schemas.microsoft.com/office/thememl/2012/main" xmlns="" name="Office Theme" id="{62F939B6-93AF-4DB8-9C6B-D6C7DFDC589F}" vid="{4A3C46E8-61CC-4603-A589-7422A47A8E4A}"/>
+      <thm15:themeFamily xmlns:thm15="http://schemas.microsoft.com/office/thememl/2012/main" name="Office Theme" id="{62F939B6-93AF-4DB8-9C6B-D6C7DFDC589F}" vid="{4A3C46E8-61CC-4603-A589-7422A47A8E4A}"/>
     </a:ext>
   </a:extLst>
 </a:theme>

</xml_diff>